<commit_message>
updated list 1 to associate to a list
</commit_message>
<xml_diff>
--- a/AFARS/DEVELOPMENT/5101_28_04.docx
+++ b/AFARS/DEVELOPMENT/5101_28_04.docx
@@ -1347,21 +1347,18 @@
       </w:pPr>
       <w:r>
         <w:rPr>
-          <w:rFonts w:cs="Times New Roman"/>
           <w:iCs/>
         </w:rPr>
         <w:t>(b)</w:t>
       </w:r>
       <w:r>
         <w:rPr>
-          <w:rFonts w:cs="Times New Roman"/>
           <w:iCs/>
         </w:rPr>
         <w:t xml:space="preserve">  </w:t>
       </w:r>
       <w:r>
         <w:rPr>
-          <w:rFonts w:cs="Times New Roman"/>
           <w:i/>
           <w:iCs/>
         </w:rPr>
@@ -1369,33 +1366,20 @@
       </w:r>
       <w:r>
         <w:rPr>
-          <w:rFonts w:cs="Times New Roman"/>
           <w:iCs/>
         </w:rPr>
         <w:t>Each authority is delegable within the contracting chain of authority unless otherwise indicated by law, statute, or regulation.</w:t>
       </w:r>
       <w:r>
-        <w:rPr>
-          <w:rFonts w:cs="Times New Roman"/>
-        </w:rPr>
         <w:t xml:space="preserve">  </w:t>
       </w:r>
       <w:r>
-        <w:rPr>
-          <w:rFonts w:cs="Times New Roman"/>
-        </w:rPr>
         <w:t>All d</w:t>
       </w:r>
       <w:r>
-        <w:rPr>
-          <w:rFonts w:cs="Times New Roman"/>
-        </w:rPr>
         <w:t>elegations must reference the applicable AFARS citation.  Delegations that do not include expiration dates remain effective until a higher authority supersedes or cancels them.</w:t>
       </w:r>
       <w:r>
-        <w:rPr>
-          <w:rFonts w:cs="Times New Roman"/>
-        </w:rPr>
         <w:t xml:space="preserve">  </w:t>
       </w:r>
     </w:p>
@@ -1731,28 +1715,18 @@
         <w:pStyle w:val="List1"/>
       </w:pPr>
       <w:r>
-        <w:rPr>
-          <w:rFonts w:cs="Times New Roman"/>
-        </w:rPr>
         <w:t>(a)</w:t>
       </w:r>
       <w:r>
-        <w:rPr>
-          <w:rFonts w:cs="Times New Roman"/>
-        </w:rPr>
         <w:t xml:space="preserve"> </w:t>
       </w:r>
       <w:r>
         <w:rPr>
-          <w:rFonts w:cs="Times New Roman"/>
           <w:i/>
         </w:rPr>
         <w:t>DoD peer reviews</w:t>
       </w:r>
       <w:r>
-        <w:rPr>
-          <w:rFonts w:cs="Times New Roman"/>
-        </w:rPr>
         <w:t xml:space="preserve">. </w:t>
       </w:r>
     </w:p>
@@ -2026,20 +2000,13 @@
         <w:pStyle w:val="List1"/>
       </w:pPr>
       <w:r>
-        <w:rPr>
-          <w:rFonts w:cs="Times New Roman"/>
-        </w:rPr>
         <w:t>(b)</w:t>
       </w:r>
       <w:r>
-        <w:rPr>
-          <w:rFonts w:cs="Times New Roman"/>
-        </w:rPr>
         <w:t xml:space="preserve">  </w:t>
       </w:r>
       <w:r>
         <w:rPr>
-          <w:rFonts w:cs="Times New Roman"/>
           <w:i/>
         </w:rPr>
         <w:t>Component peer reviews.</w:t>
@@ -2114,7 +2081,14 @@
         <w:rPr>
           <w:szCs w:val="24"/>
         </w:rPr>
-        <w:t>.  The same members should participate in both the SRB and the CRB in order to ensure consistency.</w:t>
+        <w:t xml:space="preserve">.  The same </w:t>
+      </w:r>
+      <w:r>
+        <w:rPr>
+          <w:szCs w:val="24"/>
+        </w:rPr>
+        <w:lastRenderedPageBreak/>
+        <w:t>members should participate in both the SRB and the CRB in order to ensure consistency.</w:t>
       </w:r>
     </w:p>
     <w:p>
@@ -2125,7 +2099,6 @@
         <w:rPr>
           <w:szCs w:val="24"/>
         </w:rPr>
-        <w:lastRenderedPageBreak/>
         <w:t>(ii)</w:t>
       </w:r>
       <w:r>
@@ -2870,6 +2843,7 @@
         <w:rPr>
           <w:szCs w:val="24"/>
         </w:rPr>
+        <w:lastRenderedPageBreak/>
         <w:t>Subpart 5101.2 – Administration</w:t>
       </w:r>
       <w:bookmarkEnd w:id="31"/>
@@ -2901,159 +2875,81 @@
         <w:pStyle w:val="List1"/>
       </w:pPr>
       <w:r>
-        <w:rPr>
-          <w:rFonts w:cs="Times New Roman"/>
-        </w:rPr>
         <w:t>(a)</w:t>
       </w:r>
       <w:r>
-        <w:rPr>
-          <w:rFonts w:cs="Times New Roman"/>
-        </w:rPr>
         <w:t>(1)</w:t>
       </w:r>
       <w:r>
-        <w:rPr>
-          <w:rFonts w:cs="Times New Roman"/>
-        </w:rPr>
         <w:t xml:space="preserve">  Contracting activities will obtain either head of the contracting activity (HCA) or, if delegated, </w:t>
       </w:r>
       <w:r>
-        <w:rPr>
-          <w:rFonts w:cs="Times New Roman"/>
-        </w:rPr>
         <w:t>SCO</w:t>
       </w:r>
       <w:r>
-        <w:rPr>
-          <w:rFonts w:cs="Times New Roman"/>
-        </w:rPr>
         <w:t xml:space="preserve"> </w:t>
       </w:r>
       <w:r>
-        <w:rPr>
-          <w:rFonts w:cs="Times New Roman"/>
-        </w:rPr>
         <w:t xml:space="preserve">concurrence </w:t>
       </w:r>
       <w:r>
-        <w:rPr>
-          <w:rFonts w:cs="Times New Roman"/>
-        </w:rPr>
         <w:t xml:space="preserve">on all procurement document packages submitted for Headquarters, Department of the Army (HQDA) review, coordination, and/or approval. </w:t>
       </w:r>
       <w:r>
-        <w:rPr>
-          <w:rFonts w:cs="Times New Roman"/>
-        </w:rPr>
         <w:t xml:space="preserve"> The </w:t>
       </w:r>
       <w:r>
-        <w:rPr>
-          <w:rFonts w:cs="Times New Roman"/>
-        </w:rPr>
         <w:t xml:space="preserve">SCO </w:t>
       </w:r>
       <w:r>
-        <w:rPr>
-          <w:rFonts w:cs="Times New Roman"/>
-        </w:rPr>
         <w:t xml:space="preserve">may not delegate this authority.  Procurement document packages will include all reviews and coordination completed prior to submission to HQDA, including legal reviews.  </w:t>
       </w:r>
       <w:r>
-        <w:rPr>
-          <w:rFonts w:cs="Times New Roman"/>
-        </w:rPr>
         <w:t>Unless otherwise specified in this regulation, individual and class deviations to this AFARS provision are prohibited.</w:t>
       </w:r>
       <w:r>
-        <w:rPr>
-          <w:rFonts w:cs="Times New Roman"/>
-        </w:rPr>
         <w:t xml:space="preserve">  Send document packages </w:t>
       </w:r>
       <w:r>
-        <w:rPr>
-          <w:rFonts w:cs="Times New Roman"/>
-        </w:rPr>
         <w:t xml:space="preserve">via the HQDA Task Management Tool (TMT) </w:t>
       </w:r>
       <w:r>
-        <w:rPr>
-          <w:rFonts w:cs="Times New Roman"/>
-        </w:rPr>
         <w:t>to the</w:t>
       </w:r>
       <w:r>
-        <w:rPr>
-          <w:rFonts w:cs="Times New Roman"/>
-        </w:rPr>
         <w:t xml:space="preserve"> </w:t>
       </w:r>
       <w:r>
-        <w:rPr>
-          <w:rFonts w:cs="Times New Roman"/>
-        </w:rPr>
         <w:t xml:space="preserve">ODASA(P) </w:t>
       </w:r>
       <w:r>
-        <w:rPr>
-          <w:rFonts w:cs="Times New Roman"/>
-        </w:rPr>
         <w:t>pillar</w:t>
       </w:r>
       <w:r>
-        <w:rPr>
-          <w:rFonts w:cs="Times New Roman"/>
-        </w:rPr>
         <w:t xml:space="preserve"> </w:t>
       </w:r>
       <w:r>
-        <w:rPr>
-          <w:rFonts w:cs="Times New Roman"/>
-        </w:rPr>
         <w:t>groups associated with the</w:t>
       </w:r>
       <w:r>
-        <w:rPr>
-          <w:rFonts w:cs="Times New Roman"/>
-        </w:rPr>
         <w:t xml:space="preserve"> email address</w:t>
       </w:r>
       <w:r>
-        <w:rPr>
-          <w:rFonts w:cs="Times New Roman"/>
-        </w:rPr>
         <w:t>es</w:t>
       </w:r>
       <w:r>
-        <w:rPr>
-          <w:rFonts w:cs="Times New Roman"/>
-        </w:rPr>
         <w:t xml:space="preserve"> listed in 5101.290(b)(2)(ii)(</w:t>
       </w:r>
       <w:r>
-        <w:rPr>
-          <w:rFonts w:cs="Times New Roman"/>
-        </w:rPr>
         <w:t>C</w:t>
       </w:r>
       <w:r>
-        <w:rPr>
-          <w:rFonts w:cs="Times New Roman"/>
-        </w:rPr>
         <w:t>)</w:t>
       </w:r>
       <w:r>
-        <w:rPr>
-          <w:rFonts w:cs="Times New Roman"/>
-        </w:rPr>
         <w:t xml:space="preserve"> (except as provided elsewhere in this regulation)</w:t>
       </w:r>
       <w:r>
-        <w:rPr>
-          <w:rFonts w:cs="Times New Roman"/>
-        </w:rPr>
         <w:t xml:space="preserve">.  </w:t>
       </w:r>
     </w:p>
@@ -3254,15 +3150,9 @@
         <w:pStyle w:val="List1"/>
       </w:pPr>
       <w:r>
-        <w:rPr>
-          <w:rFonts w:cs="Times New Roman"/>
-        </w:rPr>
         <w:t>(b)</w:t>
       </w:r>
       <w:r>
-        <w:rPr>
-          <w:rFonts w:cs="Times New Roman"/>
-        </w:rPr>
         <w:t xml:space="preserve">  Frequently used addresses:</w:t>
       </w:r>
     </w:p>
@@ -4862,6 +4752,7 @@
           <w:sz w:val="24"/>
           <w:szCs w:val="24"/>
         </w:rPr>
+        <w:lastRenderedPageBreak/>
         <w:t>441 G Street, N.W.</w:t>
       </w:r>
     </w:p>
@@ -5104,111 +4995,57 @@
         <w:pStyle w:val="List1"/>
       </w:pPr>
       <w:r>
-        <w:rPr>
-          <w:rFonts w:cs="Times New Roman"/>
-        </w:rPr>
         <w:t>(a)</w:t>
       </w:r>
       <w:r>
-        <w:rPr>
-          <w:rFonts w:cs="Times New Roman"/>
-        </w:rPr>
         <w:t xml:space="preserve">  The Deputy Assistant Secretary of the Army (Procurement) (DASA(P)) </w:t>
       </w:r>
       <w:r>
-        <w:rPr>
-          <w:rFonts w:cs="Times New Roman"/>
-        </w:rPr>
         <w:t>acts for the A</w:t>
       </w:r>
       <w:r>
-        <w:rPr>
-          <w:rFonts w:cs="Times New Roman"/>
-        </w:rPr>
         <w:t xml:space="preserve">ssistant </w:t>
       </w:r>
       <w:r>
-        <w:rPr>
-          <w:rFonts w:cs="Times New Roman"/>
-        </w:rPr>
         <w:t>S</w:t>
       </w:r>
       <w:r>
-        <w:rPr>
-          <w:rFonts w:cs="Times New Roman"/>
-        </w:rPr>
         <w:t xml:space="preserve">ecretary of the </w:t>
       </w:r>
       <w:r>
-        <w:rPr>
-          <w:rFonts w:cs="Times New Roman"/>
-        </w:rPr>
         <w:t>A</w:t>
       </w:r>
       <w:r>
-        <w:rPr>
-          <w:rFonts w:cs="Times New Roman"/>
-        </w:rPr>
         <w:t xml:space="preserve">rmy </w:t>
       </w:r>
       <w:r>
-        <w:rPr>
-          <w:rFonts w:cs="Times New Roman"/>
-        </w:rPr>
         <w:t>(A</w:t>
       </w:r>
       <w:r>
-        <w:rPr>
-          <w:rFonts w:cs="Times New Roman"/>
-        </w:rPr>
         <w:t xml:space="preserve">cquisition, </w:t>
       </w:r>
       <w:r>
-        <w:rPr>
-          <w:rFonts w:cs="Times New Roman"/>
-        </w:rPr>
         <w:t>L</w:t>
       </w:r>
       <w:r>
-        <w:rPr>
-          <w:rFonts w:cs="Times New Roman"/>
-        </w:rPr>
         <w:t xml:space="preserve">ogistics </w:t>
       </w:r>
       <w:r>
-        <w:rPr>
-          <w:rFonts w:cs="Times New Roman"/>
-        </w:rPr>
         <w:t>and</w:t>
       </w:r>
       <w:r>
-        <w:rPr>
-          <w:rFonts w:cs="Times New Roman"/>
-        </w:rPr>
         <w:t xml:space="preserve"> </w:t>
       </w:r>
       <w:r>
-        <w:rPr>
-          <w:rFonts w:cs="Times New Roman"/>
-        </w:rPr>
         <w:t>T</w:t>
       </w:r>
       <w:r>
-        <w:rPr>
-          <w:rFonts w:cs="Times New Roman"/>
-        </w:rPr>
         <w:t>echnology</w:t>
       </w:r>
       <w:r>
-        <w:rPr>
-          <w:rFonts w:cs="Times New Roman"/>
-        </w:rPr>
         <w:t xml:space="preserve">) in developing, coordinating, issuing and maintaining </w:t>
       </w:r>
       <w:r>
-        <w:rPr>
-          <w:rFonts w:cs="Times New Roman"/>
-        </w:rPr>
         <w:t>the AFARS.</w:t>
       </w:r>
     </w:p>
@@ -5217,144 +5054,79 @@
         <w:pStyle w:val="List1"/>
       </w:pPr>
       <w:r>
-        <w:rPr>
-          <w:rFonts w:cs="Times New Roman"/>
-        </w:rPr>
         <w:t>(b)</w:t>
       </w:r>
       <w:r>
-        <w:rPr>
-          <w:rFonts w:cs="Times New Roman"/>
-        </w:rPr>
         <w:t xml:space="preserve">  </w:t>
       </w:r>
       <w:r>
-        <w:rPr>
-          <w:rFonts w:cs="Times New Roman"/>
-        </w:rPr>
         <w:t>SCOs</w:t>
       </w:r>
       <w:r>
-        <w:rPr>
-          <w:rFonts w:cs="Times New Roman"/>
-        </w:rPr>
         <w:t xml:space="preserve"> will coordinate with the Office of the Deputy Assistant Secretary of the Army (Procurement) (ODASA(P)) Procurement Policy </w:t>
       </w:r>
       <w:r>
-        <w:rPr>
-          <w:rFonts w:cs="Times New Roman"/>
-        </w:rPr>
         <w:t>Pillar</w:t>
       </w:r>
       <w:r>
-        <w:rPr>
-          <w:rFonts w:cs="Times New Roman"/>
-        </w:rPr>
         <w:t>, SAAL-PP, to publish proposed</w:t>
       </w:r>
       <w:r>
-        <w:rPr>
-          <w:rFonts w:cs="Times New Roman"/>
-        </w:rPr>
         <w:t xml:space="preserve"> internal acquisition regulations or instructions,</w:t>
       </w:r>
       <w:r>
-        <w:rPr>
-          <w:rFonts w:cs="Times New Roman"/>
-        </w:rPr>
         <w:t xml:space="preserve"> policy letters, clause books, policies, procedures, clauses, or forms in the </w:t>
       </w:r>
       <w:r>
         <w:rPr>
-          <w:rFonts w:cs="Times New Roman"/>
           <w:i/>
         </w:rPr>
         <w:t>Federal Register</w:t>
       </w:r>
       <w:r>
-        <w:rPr>
-          <w:rFonts w:cs="Times New Roman"/>
-        </w:rPr>
         <w:t xml:space="preserve"> for public comment when required</w:t>
       </w:r>
       <w:r>
-        <w:rPr>
-          <w:rFonts w:cs="Times New Roman"/>
-        </w:rPr>
         <w:t xml:space="preserve">. </w:t>
       </w:r>
       <w:r>
-        <w:rPr>
-          <w:rFonts w:cs="Times New Roman"/>
-        </w:rPr>
         <w:t xml:space="preserve"> (</w:t>
       </w:r>
       <w:r>
-        <w:rPr>
-          <w:rFonts w:cs="Times New Roman"/>
-        </w:rPr>
         <w:t>S</w:t>
       </w:r>
       <w:r>
-        <w:rPr>
-          <w:rFonts w:cs="Times New Roman"/>
-        </w:rPr>
         <w:t>ee FAR 1.301(b) and DFARS 201.301(b)</w:t>
       </w:r>
       <w:r>
-        <w:rPr>
-          <w:rFonts w:cs="Times New Roman"/>
-        </w:rPr>
         <w:t>.</w:t>
       </w:r>
       <w:r>
-        <w:rPr>
-          <w:rFonts w:cs="Times New Roman"/>
-        </w:rPr>
         <w:t xml:space="preserve">)  </w:t>
       </w:r>
       <w:r>
-        <w:rPr>
-          <w:rFonts w:cs="Times New Roman"/>
-        </w:rPr>
         <w:t>Contracting activities will format coordination packages in accordance with FAR 1.304, DFARS 201.304, and 5101.304 an</w:t>
       </w:r>
       <w:r>
-        <w:rPr>
-          <w:rFonts w:cs="Times New Roman"/>
-        </w:rPr>
         <w:t xml:space="preserve">d </w:t>
       </w:r>
       <w:r>
-        <w:rPr>
-          <w:rFonts w:cs="Times New Roman"/>
-        </w:rPr>
         <w:t xml:space="preserve">route them in accordance with 5101.290.  </w:t>
       </w:r>
       <w:r>
-        <w:rPr>
-          <w:rFonts w:cs="Times New Roman"/>
-        </w:rPr>
         <w:t xml:space="preserve">SAAL-PP will assist the contracting activity with preparing the proposed notice, forward it to the </w:t>
       </w:r>
       <w:r>
         <w:rPr>
-          <w:rFonts w:cs="Times New Roman"/>
           <w:i/>
           <w:iCs/>
         </w:rPr>
         <w:t>Federal Register</w:t>
       </w:r>
       <w:r>
-        <w:rPr>
-          <w:rFonts w:cs="Times New Roman"/>
-        </w:rPr>
         <w:t xml:space="preserve">, and receive public comments.  At the close of the public comment period, SAAL-PP will send all public comments to the contracting activity for analysis.  When the contracting activity completes its analysis, it will </w:t>
       </w:r>
       <w:r>
-        <w:rPr>
-          <w:rFonts w:cs="Times New Roman"/>
-        </w:rPr>
         <w:t>–</w:t>
       </w:r>
     </w:p>
@@ -5498,15 +5270,9 @@
         <w:pStyle w:val="List1"/>
       </w:pPr>
       <w:r>
-        <w:rPr>
-          <w:rFonts w:cs="Times New Roman"/>
-        </w:rPr>
         <w:t>(a)</w:t>
       </w:r>
       <w:r>
-        <w:rPr>
-          <w:rFonts w:cs="Times New Roman"/>
-        </w:rPr>
         <w:t>(i)  The Code of Federal Regulations codifies the AFARS under chapter 51, in Title 48.</w:t>
       </w:r>
     </w:p>
@@ -6402,14 +6168,12 @@
             </w:pPr>
             <w:r>
               <w:rPr>
-                <w:rFonts w:cs="Times New Roman"/>
                 <w:bCs/>
               </w:rPr>
               <w:t>(a)</w:t>
             </w:r>
             <w:r>
               <w:rPr>
-                <w:rFonts w:cs="Times New Roman"/>
                 <w:bCs/>
               </w:rPr>
               <w:t>(i)</w:t>
@@ -6581,9 +6345,6 @@
               <w:pStyle w:val="List1"/>
             </w:pPr>
             <w:r>
-              <w:rPr>
-                <w:rFonts w:cs="Times New Roman"/>
-              </w:rPr>
               <w:t>(a)</w:t>
             </w:r>
           </w:p>
@@ -7893,21 +7654,18 @@
       </w:pPr>
       <w:r>
         <w:rPr>
-          <w:rFonts w:cs="Times New Roman"/>
           <w:bCs/>
         </w:rPr>
         <w:t>(a)</w:t>
       </w:r>
       <w:r>
         <w:rPr>
-          <w:rFonts w:cs="Times New Roman"/>
           <w:bCs/>
         </w:rPr>
         <w:t xml:space="preserve"> </w:t>
       </w:r>
       <w:r>
         <w:rPr>
-          <w:rFonts w:cs="Times New Roman"/>
           <w:bCs/>
           <w:i/>
         </w:rPr>
@@ -7915,7 +7673,6 @@
       </w:r>
       <w:r>
         <w:rPr>
-          <w:rFonts w:cs="Times New Roman"/>
           <w:bCs/>
         </w:rPr>
         <w:t>.  As used in this section—</w:t>
@@ -8039,15 +7796,9 @@
         <w:pStyle w:val="List1"/>
       </w:pPr>
       <w:r>
-        <w:rPr>
-          <w:rFonts w:cs="Times New Roman"/>
-        </w:rPr>
         <w:t>(b)</w:t>
       </w:r>
       <w:r>
-        <w:rPr>
-          <w:rFonts w:cs="Times New Roman"/>
-        </w:rPr>
         <w:t xml:space="preserve">  All Army procurement policy is centralized under the ODASA(P), and ODASA(P) is the only Army organization authorized to issue procurement policy.</w:t>
       </w:r>
     </w:p>
@@ -8065,15 +7816,9 @@
         <w:pStyle w:val="List1"/>
       </w:pPr>
       <w:r>
-        <w:rPr>
-          <w:rFonts w:cs="Times New Roman"/>
-        </w:rPr>
         <w:t>(c)</w:t>
       </w:r>
       <w:r>
-        <w:rPr>
-          <w:rFonts w:cs="Times New Roman"/>
-        </w:rPr>
         <w:t xml:space="preserve">  HQDA and Army contracting activities will not supplement the FAR, DFARS, or AFARS or issue internal acquisition regulations or instructions except as provided in this section.  HCAs, on a non-delegable basis, are responsible for procurement processes and procedures, to include processes and procedures intended for issuance below the HCA level, within their contracting activity.  These shall be codified in an acquisition instruction.  HCAs shall obtain DASA(P) approval for their baseline acquisition instruction.  HCAs are to maintain, review, and update their acquisition instruction as necessary.</w:t>
       </w:r>
     </w:p>
@@ -8388,15 +8133,9 @@
         <w:pStyle w:val="List1"/>
       </w:pPr>
       <w:r>
-        <w:rPr>
-          <w:rFonts w:cs="Times New Roman"/>
-        </w:rPr>
         <w:t>(d)</w:t>
       </w:r>
       <w:r>
-        <w:rPr>
-          <w:rFonts w:cs="Times New Roman"/>
-        </w:rPr>
         <w:t xml:space="preserve">  HCAs must obtain prior DASA(P) approval for actions that require Under Secretary of Defense (Acquisition, Technology, and Logistics) approval. (See DFARS 201.304(1)(i) and AFARS Appendix FF, Department of the Army Plan for Control of Nonstandard Clauses, for approval of nonstandard clauses or provisions.)</w:t>
       </w:r>
     </w:p>
@@ -8414,39 +8153,21 @@
         <w:pStyle w:val="List1"/>
       </w:pPr>
       <w:r>
-        <w:rPr>
-          <w:rFonts w:cs="Times New Roman"/>
-        </w:rPr>
         <w:t>(e)</w:t>
       </w:r>
       <w:r>
-        <w:rPr>
-          <w:rFonts w:cs="Times New Roman"/>
-        </w:rPr>
         <w:t xml:space="preserve">  HCAs shall submit requests for new Army policy to the DASA(P) </w:t>
       </w:r>
       <w:r>
-        <w:rPr>
-          <w:rFonts w:cs="Times New Roman"/>
-        </w:rPr>
         <w:t>in</w:t>
       </w:r>
       <w:r>
-        <w:rPr>
-          <w:rFonts w:cs="Times New Roman"/>
-        </w:rPr>
         <w:t xml:space="preserve"> accordance with 5101</w:t>
       </w:r>
       <w:r>
-        <w:rPr>
-          <w:rFonts w:cs="Times New Roman"/>
-        </w:rPr>
         <w:t>.290(b)(2)(ii)(A)</w:t>
       </w:r>
       <w:r>
-        <w:rPr>
-          <w:rFonts w:cs="Times New Roman"/>
-        </w:rPr>
         <w:t>.  The DASA(P) will coordinate with the HCAs to validate the need for new policy and determine how the policy will be issued to the contracting enterprise.</w:t>
       </w:r>
     </w:p>
@@ -8648,59 +8369,36 @@
         <w:pStyle w:val="List1"/>
       </w:pPr>
       <w:r>
-        <w:rPr>
-          <w:rFonts w:cs="Times New Roman"/>
-        </w:rPr>
         <w:t>(a)</w:t>
       </w:r>
       <w:r>
-        <w:rPr>
-          <w:rFonts w:cs="Times New Roman"/>
-        </w:rPr>
         <w:t xml:space="preserve">  Send one copy of each deviation to the address at 5101.290(b)(</w:t>
       </w:r>
       <w:r>
-        <w:rPr>
-          <w:rFonts w:cs="Times New Roman"/>
-        </w:rPr>
         <w:t>2</w:t>
       </w:r>
       <w:r>
-        <w:rPr>
-          <w:rFonts w:cs="Times New Roman"/>
-        </w:rPr>
         <w:t>)</w:t>
       </w:r>
       <w:r>
-        <w:rPr>
-          <w:rFonts w:cs="Times New Roman"/>
-        </w:rPr>
         <w:t>(ii)(A)</w:t>
       </w:r>
       <w:r>
-        <w:rPr>
-          <w:rFonts w:cs="Times New Roman"/>
-        </w:rPr>
         <w:t xml:space="preserve"> </w:t>
       </w:r>
       <w:r>
         <w:rPr>
-          <w:rFonts w:cs="Times New Roman"/>
           <w:iCs/>
         </w:rPr>
         <w:t>at the time the approval authority grants the deviation</w:t>
       </w:r>
       <w:r>
         <w:rPr>
-          <w:rFonts w:cs="Times New Roman"/>
           <w:iCs/>
         </w:rPr>
         <w:t>;</w:t>
       </w:r>
       <w:r>
-        <w:rPr>
-          <w:rFonts w:cs="Times New Roman"/>
-        </w:rPr>
         <w:t xml:space="preserve"> and</w:t>
       </w:r>
     </w:p>
@@ -8709,21 +8407,12 @@
         <w:pStyle w:val="List1"/>
       </w:pPr>
       <w:r>
-        <w:rPr>
-          <w:rFonts w:cs="Times New Roman"/>
-        </w:rPr>
         <w:t>(b)</w:t>
       </w:r>
       <w:r>
-        <w:rPr>
-          <w:rFonts w:cs="Times New Roman"/>
-        </w:rPr>
         <w:t xml:space="preserve">  Assign a control number to each deviation</w:t>
       </w:r>
       <w:r>
-        <w:rPr>
-          <w:rFonts w:cs="Times New Roman"/>
-        </w:rPr>
         <w:t>.</w:t>
       </w:r>
     </w:p>
@@ -8756,45 +8445,24 @@
         <w:pStyle w:val="List1"/>
       </w:pPr>
       <w:r>
-        <w:rPr>
-          <w:rFonts w:cs="Times New Roman"/>
-        </w:rPr>
         <w:t>(b)</w:t>
       </w:r>
       <w:r>
-        <w:rPr>
-          <w:rFonts w:cs="Times New Roman"/>
-        </w:rPr>
         <w:t xml:space="preserve">(ii)  The </w:t>
       </w:r>
       <w:r>
-        <w:rPr>
-          <w:rFonts w:cs="Times New Roman"/>
-        </w:rPr>
         <w:t>The senior procurement executive</w:t>
       </w:r>
       <w:r>
-        <w:rPr>
-          <w:rFonts w:cs="Times New Roman"/>
-        </w:rPr>
         <w:t xml:space="preserve"> </w:t>
       </w:r>
       <w:r>
-        <w:rPr>
-          <w:rFonts w:cs="Times New Roman"/>
-        </w:rPr>
         <w:t xml:space="preserve"> </w:t>
       </w:r>
       <w:r>
-        <w:rPr>
-          <w:rFonts w:cs="Times New Roman"/>
-        </w:rPr>
         <w:t>approves class deviations from the FAR, DFARS, DFARS PGI, and AFARS.  This authority does not extend to deviations specified in DFARS 201.402(1) and DFARS 201.403(2).</w:t>
       </w:r>
       <w:r>
-        <w:rPr>
-          <w:rFonts w:cs="Times New Roman"/>
-        </w:rPr>
         <w:t xml:space="preserve">  See Appendix GG for further delegation.</w:t>
       </w:r>
     </w:p>
@@ -8843,15 +8511,9 @@
       </w:pPr>
       <w:bookmarkStart w:id="102" w:name="_Toc512927600"/>
       <w:r>
-        <w:rPr>
-          <w:rFonts w:cs="Times New Roman"/>
-        </w:rPr>
         <w:t>(b)</w:t>
       </w:r>
       <w:r>
-        <w:rPr>
-          <w:rFonts w:cs="Times New Roman"/>
-        </w:rPr>
         <w:t xml:space="preserve">  Army contracting personnel may submit agency, organizational, or individual comments on FAR and DFARS cases published in the Federal Register (see FAR 1.501-2(b)) in one of two ways:</w:t>
       </w:r>
       <w:bookmarkEnd w:id="102"/>
@@ -9334,15 +8996,9 @@
         <w:pStyle w:val="List1"/>
       </w:pPr>
       <w:r>
-        <w:rPr>
-          <w:rFonts w:cs="Times New Roman"/>
-        </w:rPr>
         <w:t>(a)</w:t>
       </w:r>
       <w:r>
-        <w:rPr>
-          <w:rFonts w:cs="Times New Roman"/>
-        </w:rPr>
         <w:t xml:space="preserve">  Refer to 5132.7 for instructions with regard to ensuring funds are available.</w:t>
       </w:r>
     </w:p>
@@ -9419,28 +9075,18 @@
         <w:pStyle w:val="List1"/>
       </w:pPr>
       <w:r>
-        <w:rPr>
-          <w:rFonts w:cs="Times New Roman"/>
-        </w:rPr>
         <w:t>(a)</w:t>
       </w:r>
       <w:r>
-        <w:rPr>
-          <w:rFonts w:cs="Times New Roman"/>
-        </w:rPr>
         <w:t xml:space="preserve">  Include legal counsel as a member of the acquisition team (see FAR </w:t>
       </w:r>
       <w:r>
         <w:rPr>
-          <w:rFonts w:cs="Times New Roman"/>
           <w:color w:val="000000"/>
         </w:rPr>
         <w:t xml:space="preserve">1.102-3) </w:t>
       </w:r>
       <w:r>
-        <w:rPr>
-          <w:rFonts w:cs="Times New Roman"/>
-        </w:rPr>
         <w:t>throughout the acquisition process;</w:t>
       </w:r>
     </w:p>
@@ -9449,63 +9095,33 @@
         <w:pStyle w:val="List1"/>
       </w:pPr>
       <w:r>
-        <w:rPr>
-          <w:rFonts w:cs="Times New Roman"/>
-        </w:rPr>
         <w:t>(b)</w:t>
       </w:r>
       <w:r>
-        <w:rPr>
-          <w:rFonts w:cs="Times New Roman"/>
-        </w:rPr>
         <w:t xml:space="preserve">  Obtain a legal review for proposed contracting actions in accordance with locally established procedures and as otherwise required by law, regulation, or policy.  It is not practicable to specify, in the AFARS, an inclusive list of actions requiring legal review at each contracting activity.  Instead, counsel will routinely review a full range of acquisition-related actions that have potential legal significance.  </w:t>
       </w:r>
       <w:r>
-        <w:rPr>
-          <w:rFonts w:cs="Times New Roman"/>
-        </w:rPr>
         <w:t>SCO</w:t>
       </w:r>
       <w:r>
-        <w:rPr>
-          <w:rFonts w:cs="Times New Roman"/>
-        </w:rPr>
         <w:t xml:space="preserve">s will work with </w:t>
       </w:r>
       <w:r>
-        <w:rPr>
-          <w:rFonts w:cs="Times New Roman"/>
-        </w:rPr>
         <w:t xml:space="preserve">local </w:t>
       </w:r>
       <w:r>
-        <w:rPr>
-          <w:rFonts w:cs="Times New Roman"/>
-        </w:rPr>
         <w:t>chief counsels</w:t>
       </w:r>
       <w:r>
-        <w:rPr>
-          <w:rFonts w:cs="Times New Roman"/>
-        </w:rPr>
         <w:t>, or equivalent</w:t>
       </w:r>
       <w:r>
-        <w:rPr>
-          <w:rFonts w:cs="Times New Roman"/>
-        </w:rPr>
         <w:t xml:space="preserve"> official</w:t>
       </w:r>
       <w:r>
-        <w:rPr>
-          <w:rFonts w:cs="Times New Roman"/>
-        </w:rPr>
         <w:t>,</w:t>
       </w:r>
       <w:r>
-        <w:rPr>
-          <w:rFonts w:cs="Times New Roman"/>
-        </w:rPr>
         <w:t xml:space="preserve"> to develop specific legal review protocols that are consistent with this provision.</w:t>
       </w:r>
     </w:p>
@@ -9514,63 +9130,33 @@
         <w:pStyle w:val="List1"/>
       </w:pPr>
       <w:r>
-        <w:rPr>
-          <w:rFonts w:cs="Times New Roman"/>
-        </w:rPr>
         <w:t>(c)</w:t>
       </w:r>
       <w:r>
-        <w:rPr>
-          <w:rFonts w:cs="Times New Roman"/>
-        </w:rPr>
         <w:t xml:space="preserve">  Obtain legal reviews on proposed actions to determine if the action is legally sufficient based on statute, regulation, and policy, and request details and a recommended course of action to resolve any insufficiency.  Contracting officers </w:t>
       </w:r>
       <w:r>
-        <w:rPr>
-          <w:rFonts w:cs="Times New Roman"/>
-        </w:rPr>
         <w:t>will</w:t>
       </w:r>
       <w:r>
-        <w:rPr>
-          <w:rFonts w:cs="Times New Roman"/>
-        </w:rPr>
         <w:t xml:space="preserve"> address and resolve counsel’s objections at the lowest possible level.  Contracting officers and </w:t>
       </w:r>
       <w:r>
-        <w:rPr>
-          <w:rFonts w:cs="Times New Roman"/>
-        </w:rPr>
         <w:t>counsel</w:t>
       </w:r>
       <w:r>
-        <w:rPr>
-          <w:rFonts w:cs="Times New Roman"/>
-        </w:rPr>
         <w:t xml:space="preserve"> will elevate unresolved objections within the acquisition and legal channels, as appropriate, and in exceptional cases, to the </w:t>
       </w:r>
       <w:r>
-        <w:rPr>
-          <w:rFonts w:cs="Times New Roman"/>
-        </w:rPr>
         <w:t>head of the contracting activity (</w:t>
       </w:r>
       <w:r>
-        <w:rPr>
-          <w:rFonts w:cs="Times New Roman"/>
-        </w:rPr>
         <w:t>HCA</w:t>
       </w:r>
       <w:r>
-        <w:rPr>
-          <w:rFonts w:cs="Times New Roman"/>
-        </w:rPr>
         <w:t>)</w:t>
       </w:r>
       <w:r>
-        <w:rPr>
-          <w:rFonts w:cs="Times New Roman"/>
-        </w:rPr>
         <w:t>.</w:t>
       </w:r>
     </w:p>
@@ -9579,51 +9165,27 @@
         <w:pStyle w:val="List1"/>
       </w:pPr>
       <w:r>
-        <w:rPr>
-          <w:rFonts w:cs="Times New Roman"/>
-        </w:rPr>
         <w:t>(d)</w:t>
       </w:r>
       <w:r>
-        <w:rPr>
-          <w:rFonts w:cs="Times New Roman"/>
-        </w:rPr>
         <w:t xml:space="preserve">  </w:t>
       </w:r>
       <w:r>
-        <w:rPr>
-          <w:rFonts w:cs="Times New Roman"/>
-        </w:rPr>
         <w:t>T</w:t>
       </w:r>
       <w:r>
-        <w:rPr>
-          <w:rFonts w:cs="Times New Roman"/>
-        </w:rPr>
         <w:t>he contracting officer</w:t>
       </w:r>
       <w:r>
-        <w:rPr>
-          <w:rFonts w:cs="Times New Roman"/>
-        </w:rPr>
         <w:t xml:space="preserve">, under </w:t>
       </w:r>
       <w:r>
-        <w:rPr>
-          <w:rFonts w:cs="Times New Roman"/>
-        </w:rPr>
         <w:t>SCO</w:t>
       </w:r>
       <w:r>
-        <w:rPr>
-          <w:rFonts w:cs="Times New Roman"/>
-        </w:rPr>
         <w:t xml:space="preserve"> direction,</w:t>
       </w:r>
       <w:r>
-        <w:rPr>
-          <w:rFonts w:cs="Times New Roman"/>
-        </w:rPr>
         <w:t xml:space="preserve"> retains sole authority to determine matters that relate to the exercise of business judgment.</w:t>
       </w:r>
     </w:p>
@@ -9651,64 +9213,38 @@
       </w:pPr>
       <w:r>
         <w:rPr>
-          <w:rFonts w:cs="Times New Roman"/>
           <w:bCs/>
         </w:rPr>
         <w:t>(a)</w:t>
       </w:r>
       <w:r>
         <w:rPr>
-          <w:rFonts w:cs="Times New Roman"/>
           <w:bCs/>
         </w:rPr>
         <w:t xml:space="preserve">  </w:t>
       </w:r>
       <w:r>
-        <w:rPr>
-          <w:rFonts w:cs="Times New Roman"/>
-        </w:rPr>
         <w:t xml:space="preserve">Contracting officers will </w:t>
       </w:r>
       <w:r>
-        <w:rPr>
-          <w:rFonts w:cs="Times New Roman"/>
-        </w:rPr>
         <w:t xml:space="preserve">appoint </w:t>
       </w:r>
       <w:r>
-        <w:rPr>
-          <w:rFonts w:cs="Times New Roman"/>
-        </w:rPr>
         <w:t xml:space="preserve">a properly trained contracting officer’s representative (COR) </w:t>
       </w:r>
       <w:r>
-        <w:rPr>
-          <w:rFonts w:cs="Times New Roman"/>
-        </w:rPr>
         <w:t>upon contract award</w:t>
       </w:r>
       <w:r>
-        <w:rPr>
-          <w:rFonts w:cs="Times New Roman"/>
-        </w:rPr>
         <w:t xml:space="preserve">, consistent with DFARS 201.602-2.  </w:t>
       </w:r>
       <w:r>
-        <w:rPr>
-          <w:rFonts w:cs="Times New Roman"/>
-        </w:rPr>
         <w:t>SCO</w:t>
       </w:r>
       <w:r>
-        <w:rPr>
-          <w:rFonts w:cs="Times New Roman"/>
-        </w:rPr>
         <w:t>s may specify additional training at their discretion within their contracting activity.</w:t>
       </w:r>
       <w:r>
-        <w:rPr>
-          <w:rFonts w:cs="Times New Roman"/>
-        </w:rPr>
         <w:t xml:space="preserve">  Contracting officers shall execute the COR appointment in the DoD Procurement Integrated Enterprise Environment (PIEE) Joint Appointment Module (JAM) no later than one business day after receipt of the contract in the Electronic Data Access (EDA) system has been confirmed.  </w:t>
       </w:r>
     </w:p>
@@ -9717,33 +9253,18 @@
         <w:pStyle w:val="List1"/>
       </w:pPr>
       <w:r>
-        <w:rPr>
-          <w:rFonts w:cs="Times New Roman"/>
-        </w:rPr>
         <w:t>(b)</w:t>
       </w:r>
       <w:r>
-        <w:rPr>
-          <w:rFonts w:cs="Times New Roman"/>
-        </w:rPr>
         <w:t xml:space="preserve">  </w:t>
       </w:r>
       <w:r>
-        <w:rPr>
-          <w:rFonts w:cs="Times New Roman"/>
-        </w:rPr>
         <w:t>Contracting officers will allow 45 calendar days after receipt of the procurement request (PR) package for the requiring activity (RA) to satisfy all COR requirements.  If, after the 45 days, a COR has not been properly trained and nominated</w:t>
       </w:r>
       <w:r>
-        <w:rPr>
-          <w:rFonts w:cs="Times New Roman"/>
-        </w:rPr>
         <w:t xml:space="preserve"> in PIEE JAM</w:t>
       </w:r>
       <w:r>
-        <w:rPr>
-          <w:rFonts w:cs="Times New Roman"/>
-        </w:rPr>
         <w:t xml:space="preserve">, contracting officers will cease further action on the PR package and return it to the supported RA. </w:t>
       </w:r>
     </w:p>
@@ -9752,34 +9273,25 @@
         <w:pStyle w:val="List1"/>
       </w:pPr>
       <w:r>
-        <w:rPr>
-          <w:rFonts w:cs="Times New Roman"/>
-        </w:rPr>
         <w:t>(c)</w:t>
       </w:r>
       <w:r>
-        <w:rPr>
-          <w:rFonts w:cs="Times New Roman"/>
-        </w:rPr>
         <w:t xml:space="preserve">  </w:t>
       </w:r>
       <w:r>
         <w:rPr>
-          <w:rFonts w:cs="Times New Roman"/>
           <w:bCs/>
         </w:rPr>
         <w:t xml:space="preserve">Contracting officers will validate COR and ordering officer records every 12 months </w:t>
       </w:r>
       <w:r>
         <w:rPr>
-          <w:rFonts w:cs="Times New Roman"/>
           <w:bCs/>
         </w:rPr>
         <w:t xml:space="preserve">in accordance with DFARS PGI 201.602-2(d)(vii) </w:t>
       </w:r>
       <w:r>
         <w:rPr>
-          <w:rFonts w:cs="Times New Roman"/>
           <w:bCs/>
         </w:rPr>
         <w:t>to ensure contractor compliance with the terms of the contract.  Contracting officers will document the review in the contract file.</w:t>
@@ -9808,28 +9320,18 @@
         <w:pStyle w:val="List1"/>
       </w:pPr>
       <w:r>
-        <w:rPr>
-          <w:rFonts w:cs="Times New Roman"/>
-        </w:rPr>
         <w:t>(a)</w:t>
       </w:r>
       <w:r>
-        <w:rPr>
-          <w:rFonts w:cs="Times New Roman"/>
-        </w:rPr>
         <w:t xml:space="preserve">  </w:t>
       </w:r>
       <w:r>
         <w:rPr>
-          <w:rFonts w:cs="Times New Roman"/>
           <w:i/>
         </w:rPr>
         <w:t>Policy.</w:t>
       </w:r>
       <w:r>
-        <w:rPr>
-          <w:rFonts w:cs="Times New Roman"/>
-        </w:rPr>
         <w:t xml:space="preserve">  The official (see 5101.603-1) appointing an ordering officer will state in the appointment letter that the ordering officer’s authority may not be delegated further (see 5153.303-2 for a sample appointment letter).</w:t>
       </w:r>
     </w:p>
@@ -9838,88 +9340,63 @@
         <w:pStyle w:val="List1"/>
       </w:pPr>
       <w:r>
-        <w:rPr>
-          <w:rFonts w:cs="Times New Roman"/>
-        </w:rPr>
         <w:t>(b)</w:t>
       </w:r>
       <w:r>
-        <w:rPr>
-          <w:rFonts w:cs="Times New Roman"/>
-        </w:rPr>
         <w:t xml:space="preserve">  </w:t>
       </w:r>
       <w:r>
         <w:rPr>
-          <w:rFonts w:cs="Times New Roman"/>
           <w:i/>
         </w:rPr>
         <w:t>Appointment and termination authority.</w:t>
       </w:r>
       <w:r>
-        <w:rPr>
-          <w:rFonts w:cs="Times New Roman"/>
-        </w:rPr>
         <w:t xml:space="preserve">  An appointing official may appoint an ordering officer, pursuant to</w:t>
       </w:r>
       <w:r>
         <w:rPr>
-          <w:rFonts w:cs="Times New Roman"/>
           <w:i/>
         </w:rPr>
         <w:t xml:space="preserve"> </w:t>
       </w:r>
       <w:r>
         <w:rPr>
-          <w:rFonts w:cs="Times New Roman"/>
           <w:bCs/>
         </w:rPr>
         <w:t>5101.603-3</w:t>
       </w:r>
       <w:r>
         <w:rPr>
-          <w:rFonts w:cs="Times New Roman"/>
           <w:bCs/>
         </w:rPr>
         <w:t>-90</w:t>
       </w:r>
       <w:r>
         <w:rPr>
-          <w:rFonts w:cs="Times New Roman"/>
           <w:bCs/>
         </w:rPr>
         <w:t>(</w:t>
       </w:r>
       <w:r>
         <w:rPr>
-          <w:rFonts w:cs="Times New Roman"/>
           <w:bCs/>
         </w:rPr>
         <w:t>a</w:t>
       </w:r>
       <w:r>
         <w:rPr>
-          <w:rFonts w:cs="Times New Roman"/>
           <w:bCs/>
         </w:rPr>
         <w:t xml:space="preserve">) through </w:t>
       </w:r>
       <w:r>
-        <w:rPr>
-          <w:rFonts w:cs="Times New Roman"/>
-        </w:rPr>
         <w:t>(</w:t>
       </w:r>
       <w:r>
-        <w:rPr>
-          <w:rFonts w:cs="Times New Roman"/>
-        </w:rPr>
         <w:t>f</w:t>
       </w:r>
       <w:r>
-        <w:rPr>
-          <w:rFonts w:cs="Times New Roman"/>
-        </w:rPr>
         <w:t>), when the official determines that the appointment is essential for the operation of the contracting mission.  The purposes for which an appointing official may appoint an ordering officer and references to limitations of their authority are –</w:t>
       </w:r>
     </w:p>
@@ -10037,20 +9514,13 @@
         <w:pStyle w:val="List1"/>
       </w:pPr>
       <w:r>
-        <w:rPr>
-          <w:rFonts w:cs="Times New Roman"/>
-        </w:rPr>
         <w:t>(c)</w:t>
       </w:r>
       <w:r>
-        <w:rPr>
-          <w:rFonts w:cs="Times New Roman"/>
-        </w:rPr>
         <w:t xml:space="preserve">  </w:t>
       </w:r>
       <w:r>
         <w:rPr>
-          <w:rFonts w:cs="Times New Roman"/>
           <w:i/>
         </w:rPr>
         <w:t>Responsibilities of appointing authority.</w:t>
@@ -10433,46 +9903,27 @@
         <w:pStyle w:val="List1"/>
       </w:pPr>
       <w:r>
-        <w:rPr>
-          <w:rFonts w:cs="Times New Roman"/>
-        </w:rPr>
         <w:t>(d)</w:t>
       </w:r>
       <w:r>
-        <w:rPr>
-          <w:rFonts w:cs="Times New Roman"/>
-        </w:rPr>
         <w:t xml:space="preserve">  </w:t>
       </w:r>
       <w:r>
         <w:rPr>
-          <w:rFonts w:cs="Times New Roman"/>
           <w:i/>
         </w:rPr>
         <w:t>Procedures.</w:t>
       </w:r>
       <w:r>
-        <w:rPr>
-          <w:rFonts w:cs="Times New Roman"/>
-        </w:rPr>
         <w:t xml:space="preserve">  </w:t>
       </w:r>
       <w:r>
-        <w:rPr>
-          <w:rFonts w:cs="Times New Roman"/>
-        </w:rPr>
         <w:t xml:space="preserve">Appointing officials </w:t>
       </w:r>
       <w:r>
-        <w:rPr>
-          <w:rFonts w:cs="Times New Roman"/>
-        </w:rPr>
         <w:t>will</w:t>
       </w:r>
       <w:r>
-        <w:rPr>
-          <w:rFonts w:cs="Times New Roman"/>
-        </w:rPr>
         <w:t xml:space="preserve"> –</w:t>
       </w:r>
     </w:p>
@@ -10613,20 +10064,13 @@
         <w:pStyle w:val="List1"/>
       </w:pPr>
       <w:r>
-        <w:rPr>
-          <w:rFonts w:cs="Times New Roman"/>
-        </w:rPr>
         <w:t>(b)</w:t>
       </w:r>
       <w:r>
-        <w:rPr>
-          <w:rFonts w:cs="Times New Roman"/>
-        </w:rPr>
         <w:t xml:space="preserve">  </w:t>
       </w:r>
       <w:r>
         <w:rPr>
-          <w:rFonts w:cs="Times New Roman"/>
           <w:i/>
         </w:rPr>
         <w:t>Policy.</w:t>
@@ -10684,39 +10128,21 @@
         <w:pStyle w:val="List1"/>
       </w:pPr>
       <w:r>
-        <w:rPr>
-          <w:rFonts w:cs="Times New Roman"/>
-        </w:rPr>
         <w:t>(a)</w:t>
       </w:r>
       <w:r>
-        <w:rPr>
-          <w:rFonts w:cs="Times New Roman"/>
-        </w:rPr>
         <w:t xml:space="preserve"> </w:t>
       </w:r>
       <w:r>
-        <w:rPr>
-          <w:rFonts w:cs="Times New Roman"/>
-        </w:rPr>
         <w:t xml:space="preserve"> </w:t>
       </w:r>
       <w:r>
-        <w:rPr>
-          <w:rFonts w:cs="Times New Roman"/>
-        </w:rPr>
         <w:t>HCAs</w:t>
       </w:r>
       <w:r>
-        <w:rPr>
-          <w:rFonts w:cs="Times New Roman"/>
-        </w:rPr>
         <w:t xml:space="preserve"> may ratify an unauthorized commitment.</w:t>
       </w:r>
       <w:r>
-        <w:rPr>
-          <w:rFonts w:cs="Times New Roman"/>
-        </w:rPr>
         <w:t xml:space="preserve">  See Appendix GG for further delegation.</w:t>
       </w:r>
     </w:p>
@@ -10725,57 +10151,30 @@
         <w:pStyle w:val="List1"/>
       </w:pPr>
       <w:r>
-        <w:rPr>
-          <w:rFonts w:cs="Times New Roman"/>
-        </w:rPr>
         <w:t>(b)</w:t>
       </w:r>
       <w:r>
-        <w:rPr>
-          <w:rFonts w:cs="Times New Roman"/>
-        </w:rPr>
         <w:t xml:space="preserve">  </w:t>
       </w:r>
       <w:r>
-        <w:rPr>
-          <w:rFonts w:cs="Times New Roman"/>
-        </w:rPr>
         <w:t>The individual making the unauthorized commitment must send</w:t>
       </w:r>
       <w:r>
-        <w:rPr>
-          <w:rFonts w:cs="Times New Roman"/>
-        </w:rPr>
         <w:t xml:space="preserve"> the following</w:t>
       </w:r>
       <w:r>
-        <w:rPr>
-          <w:rFonts w:cs="Times New Roman"/>
-        </w:rPr>
         <w:t xml:space="preserve"> documentation</w:t>
       </w:r>
       <w:r>
-        <w:rPr>
-          <w:rFonts w:cs="Times New Roman"/>
-        </w:rPr>
         <w:t>, at a minimum,</w:t>
       </w:r>
       <w:r>
-        <w:rPr>
-          <w:rFonts w:cs="Times New Roman"/>
-        </w:rPr>
         <w:t xml:space="preserve"> to </w:t>
       </w:r>
       <w:r>
-        <w:rPr>
-          <w:rFonts w:cs="Times New Roman"/>
-        </w:rPr>
         <w:t>the cognizant ratifying authority</w:t>
       </w:r>
       <w:r>
-        <w:rPr>
-          <w:rFonts w:cs="Times New Roman"/>
-        </w:rPr>
         <w:t>:</w:t>
       </w:r>
     </w:p>
@@ -10836,27 +10235,15 @@
         <w:pStyle w:val="List1"/>
       </w:pPr>
       <w:r>
-        <w:rPr>
-          <w:rFonts w:cs="Times New Roman"/>
-        </w:rPr>
         <w:t>(c)</w:t>
       </w:r>
       <w:r>
-        <w:rPr>
-          <w:rFonts w:cs="Times New Roman"/>
-        </w:rPr>
         <w:t xml:space="preserve">  If the commander concurs that the </w:t>
       </w:r>
       <w:r>
-        <w:rPr>
-          <w:rFonts w:cs="Times New Roman"/>
-        </w:rPr>
         <w:t xml:space="preserve">unauthorized </w:t>
       </w:r>
       <w:r>
-        <w:rPr>
-          <w:rFonts w:cs="Times New Roman"/>
-        </w:rPr>
         <w:t>commitment should be ratified, the documentation must be sent to the chief of the contracting office with an endorsement that –</w:t>
       </w:r>
     </w:p>
@@ -10916,15 +10303,9 @@
         <w:pStyle w:val="List1"/>
       </w:pPr>
       <w:r>
-        <w:rPr>
-          <w:rFonts w:cs="Times New Roman"/>
-        </w:rPr>
         <w:t>(d)</w:t>
       </w:r>
       <w:r>
-        <w:rPr>
-          <w:rFonts w:cs="Times New Roman"/>
-        </w:rPr>
         <w:t xml:space="preserve">  The chief of the contracting office will assign the action to an individual contracting officer who will be responsible for –</w:t>
       </w:r>
     </w:p>
@@ -10991,15 +10372,9 @@
         <w:pStyle w:val="List1"/>
       </w:pPr>
       <w:r>
-        <w:rPr>
-          <w:rFonts w:cs="Times New Roman"/>
-        </w:rPr>
         <w:t>(e)</w:t>
       </w:r>
       <w:r>
-        <w:rPr>
-          <w:rFonts w:cs="Times New Roman"/>
-        </w:rPr>
         <w:t xml:space="preserve">  Upon receipt and review of the complete file, the individual responsible for approving the ratification may approve the ratification if he or she considers it to be in the best interest of the Government, or may direct other disposition.</w:t>
       </w:r>
     </w:p>
@@ -11008,15 +10383,9 @@
         <w:pStyle w:val="List1"/>
       </w:pPr>
       <w:r>
-        <w:rPr>
-          <w:rFonts w:cs="Times New Roman"/>
-        </w:rPr>
         <w:t>(f)</w:t>
       </w:r>
       <w:r>
-        <w:rPr>
-          <w:rFonts w:cs="Times New Roman"/>
-        </w:rPr>
         <w:t xml:space="preserve">  HCAs must monitor compliance with this subsection, 5101.602-3-90, and take all necessary corrective action.</w:t>
       </w:r>
     </w:p>
@@ -11406,56 +10775,48 @@
       </w:pPr>
       <w:r>
         <w:rPr>
-          <w:rFonts w:cs="Times New Roman"/>
           <w:color w:val="000000"/>
         </w:rPr>
         <w:t>(a)</w:t>
       </w:r>
       <w:r>
         <w:rPr>
-          <w:rFonts w:cs="Times New Roman"/>
           <w:color w:val="000000"/>
         </w:rPr>
         <w:t xml:space="preserve">  Appointing officials will </w:t>
       </w:r>
       <w:r>
         <w:rPr>
-          <w:rFonts w:cs="Times New Roman"/>
           <w:color w:val="000000"/>
         </w:rPr>
         <w:t xml:space="preserve">utilize the Virtual Contracting Enterprise (VCE) Warrant Tool to appoint, suspend, terminate and otherwise document and </w:t>
       </w:r>
       <w:r>
         <w:rPr>
-          <w:rFonts w:cs="Times New Roman"/>
           <w:color w:val="000000"/>
         </w:rPr>
         <w:t xml:space="preserve">maintain a </w:t>
       </w:r>
       <w:r>
         <w:rPr>
-          <w:rFonts w:cs="Times New Roman"/>
           <w:color w:val="000000"/>
         </w:rPr>
         <w:t xml:space="preserve">complete </w:t>
       </w:r>
       <w:r>
         <w:rPr>
-          <w:rFonts w:cs="Times New Roman"/>
           <w:color w:val="000000"/>
         </w:rPr>
         <w:t xml:space="preserve">file for each contracting officer.  The file will include documentation of qualifications and the continuation of professional proficiency.  The appointing official will update the files </w:t>
       </w:r>
       <w:r>
         <w:rPr>
-          <w:rFonts w:cs="Times New Roman"/>
           <w:color w:val="000000"/>
         </w:rPr>
         <w:t xml:space="preserve">in the VCE Warrant Tool </w:t>
       </w:r>
       <w:r>
         <w:rPr>
-          <w:rFonts w:cs="Times New Roman"/>
           <w:color w:val="000000"/>
         </w:rPr>
         <w:t>upon any change in the contracting officer’s authority, and will review the files no less than biennially to ensure compliance with statutes and regulations.</w:t>
@@ -11692,99 +11053,51 @@
         <w:pStyle w:val="List1"/>
       </w:pPr>
       <w:r>
-        <w:rPr>
-          <w:rFonts w:cs="Times New Roman"/>
-        </w:rPr>
         <w:t>(a)</w:t>
       </w:r>
       <w:r>
-        <w:rPr>
-          <w:rFonts w:cs="Times New Roman"/>
-        </w:rPr>
         <w:t xml:space="preserve">  </w:t>
       </w:r>
       <w:r>
-        <w:rPr>
-          <w:rFonts w:cs="Times New Roman"/>
-        </w:rPr>
         <w:t>C</w:t>
       </w:r>
       <w:r>
-        <w:rPr>
-          <w:rFonts w:cs="Times New Roman"/>
-        </w:rPr>
         <w:t>ontracting officer</w:t>
       </w:r>
       <w:r>
-        <w:rPr>
-          <w:rFonts w:cs="Times New Roman"/>
-        </w:rPr>
         <w:t>s</w:t>
       </w:r>
       <w:r>
-        <w:rPr>
-          <w:rFonts w:cs="Times New Roman"/>
-        </w:rPr>
         <w:t xml:space="preserve"> may authorize individuals to place calls under blanket purchase agreements</w:t>
       </w:r>
       <w:r>
-        <w:rPr>
-          <w:rFonts w:cs="Times New Roman"/>
-        </w:rPr>
         <w:t>.</w:t>
       </w:r>
       <w:r>
-        <w:rPr>
-          <w:rFonts w:cs="Times New Roman"/>
-        </w:rPr>
         <w:t xml:space="preserve"> </w:t>
       </w:r>
       <w:r>
-        <w:rPr>
-          <w:rFonts w:cs="Times New Roman"/>
-        </w:rPr>
         <w:t xml:space="preserve"> </w:t>
       </w:r>
       <w:r>
-        <w:rPr>
-          <w:rFonts w:cs="Times New Roman"/>
-        </w:rPr>
         <w:t>(</w:t>
       </w:r>
       <w:r>
-        <w:rPr>
-          <w:rFonts w:cs="Times New Roman"/>
-        </w:rPr>
         <w:t>S</w:t>
       </w:r>
       <w:r>
-        <w:rPr>
-          <w:rFonts w:cs="Times New Roman"/>
-        </w:rPr>
         <w:t>ee FAR subpart 13.3, DFARS subpart 213.3</w:t>
       </w:r>
       <w:r>
-        <w:rPr>
-          <w:rFonts w:cs="Times New Roman"/>
-        </w:rPr>
         <w:t>,</w:t>
       </w:r>
       <w:r>
-        <w:rPr>
-          <w:rFonts w:cs="Times New Roman"/>
-        </w:rPr>
         <w:t xml:space="preserve"> and subpart 5113.3</w:t>
       </w:r>
       <w:r>
-        <w:rPr>
-          <w:rFonts w:cs="Times New Roman"/>
-        </w:rPr>
         <w:t>.</w:t>
       </w:r>
       <w:r>
-        <w:rPr>
-          <w:rFonts w:cs="Times New Roman"/>
-        </w:rPr>
         <w:t>)</w:t>
       </w:r>
     </w:p>
@@ -11793,15 +11106,9 @@
         <w:pStyle w:val="List1"/>
       </w:pPr>
       <w:r>
-        <w:rPr>
-          <w:rFonts w:cs="Times New Roman"/>
-        </w:rPr>
         <w:t>(b)</w:t>
       </w:r>
       <w:r>
-        <w:rPr>
-          <w:rFonts w:cs="Times New Roman"/>
-        </w:rPr>
         <w:t xml:space="preserve">  Appointing officials may authorize Army aviators and masters of Army-owned or operated vessels to use Standard Form 44 (see FAR 13.306 or provisions of Army Regulation 710-2 and Department of the Army Pamphlet 710-2-2) for emergency purchases of supplies (e.g., fuels, oils, parts) and services (e.g., mechanical services, hangar services, landing and docking fees and employment of civilian guards or watchmen to safeguard Government property) under any of the following conditions:</w:t>
       </w:r>
     </w:p>
@@ -11843,15 +11150,9 @@
         <w:pStyle w:val="List1"/>
       </w:pPr>
       <w:r>
-        <w:rPr>
-          <w:rFonts w:cs="Times New Roman"/>
-        </w:rPr>
         <w:t>(c)</w:t>
       </w:r>
       <w:r>
-        <w:rPr>
-          <w:rFonts w:cs="Times New Roman"/>
-        </w:rPr>
         <w:t xml:space="preserve">  Appointing officials may issue the Governmentwide commercial purchase card to individuals to use in accordance with FAR 13.301.</w:t>
       </w:r>
     </w:p>
@@ -11860,67 +11161,39 @@
         <w:pStyle w:val="List1"/>
       </w:pPr>
       <w:r>
-        <w:rPr>
-          <w:rFonts w:cs="Times New Roman"/>
-        </w:rPr>
         <w:t>(d)</w:t>
       </w:r>
       <w:r>
-        <w:rPr>
-          <w:rFonts w:cs="Times New Roman"/>
-        </w:rPr>
         <w:t xml:space="preserve">  Appointing official</w:t>
       </w:r>
       <w:r>
-        <w:rPr>
-          <w:rFonts w:cs="Times New Roman"/>
-        </w:rPr>
         <w:t>s</w:t>
       </w:r>
       <w:r>
-        <w:rPr>
-          <w:rFonts w:cs="Times New Roman"/>
-        </w:rPr>
         <w:t xml:space="preserve"> may authorize individuals in Reserve Components to procure supplies or services on behalf of the Army in the event of mobilization using Standard Form 44 and </w:t>
       </w:r>
       <w:r>
         <w:rPr>
           <w:rStyle w:val="Strong"/>
-          <w:rFonts w:cs="Times New Roman"/>
           <w:b w:val="0"/>
         </w:rPr>
         <w:t>U.S. Army Forces Command</w:t>
       </w:r>
       <w:r>
-        <w:rPr>
-          <w:rFonts w:cs="Times New Roman"/>
-        </w:rPr>
         <w:t xml:space="preserve"> Mobilization and Deployment System, Volume </w:t>
       </w:r>
       <w:smartTag w:uri="urn:schemas-microsoft-com:office:smarttags" w:element="stockticker">
         <w:r>
-          <w:rPr>
-            <w:rFonts w:cs="Times New Roman"/>
-          </w:rPr>
           <w:t>III</w:t>
         </w:r>
       </w:smartTag>
       <w:r>
-        <w:rPr>
-          <w:rFonts w:cs="Times New Roman"/>
-        </w:rPr>
         <w:t xml:space="preserve">.  Reserve Component unit commanders may purchase over-the-counter type items not exceeding the micro-purchase threshold per transaction.  The commander will use Standard Form 44 when a Federal Mobilization Order, requiring unit movement to a mobilization station or site, or where procurement support is not readily available from a supporting installation.  This temporary authority </w:t>
       </w:r>
       <w:r>
-        <w:rPr>
-          <w:rFonts w:cs="Times New Roman"/>
-        </w:rPr>
         <w:t>will</w:t>
       </w:r>
       <w:r>
-        <w:rPr>
-          <w:rFonts w:cs="Times New Roman"/>
-        </w:rPr>
         <w:t xml:space="preserve"> expire upon resumption of procurement support by the contracting office at the mobilization station or supporting installation.</w:t>
       </w:r>
     </w:p>
@@ -11929,15 +11202,9 @@
         <w:pStyle w:val="List1"/>
       </w:pPr>
       <w:r>
-        <w:rPr>
-          <w:rFonts w:cs="Times New Roman"/>
-        </w:rPr>
         <w:t>(e)</w:t>
       </w:r>
       <w:r>
-        <w:rPr>
-          <w:rFonts w:cs="Times New Roman"/>
-        </w:rPr>
         <w:t xml:space="preserve">  Appointing officials may issue U.S. Government Travel Charge Cards to individuals for use on official travel.</w:t>
       </w:r>
     </w:p>
@@ -11946,39 +11213,21 @@
         <w:pStyle w:val="List1"/>
       </w:pPr>
       <w:r>
-        <w:rPr>
-          <w:rFonts w:cs="Times New Roman"/>
-        </w:rPr>
         <w:t>(f)</w:t>
       </w:r>
       <w:r>
-        <w:rPr>
-          <w:rFonts w:cs="Times New Roman"/>
-        </w:rPr>
         <w:t xml:space="preserve">  Appointing officials may authorize individuals identified in A</w:t>
       </w:r>
       <w:r>
-        <w:rPr>
-          <w:rFonts w:cs="Times New Roman"/>
-        </w:rPr>
         <w:t xml:space="preserve">rmy </w:t>
       </w:r>
       <w:r>
-        <w:rPr>
-          <w:rFonts w:cs="Times New Roman"/>
-        </w:rPr>
         <w:t>R</w:t>
       </w:r>
       <w:r>
-        <w:rPr>
-          <w:rFonts w:cs="Times New Roman"/>
-        </w:rPr>
         <w:t>egulation</w:t>
       </w:r>
       <w:r>
-        <w:rPr>
-          <w:rFonts w:cs="Times New Roman"/>
-        </w:rPr>
         <w:t xml:space="preserve"> 725-50 to order supplies from General Services Administration Stores Depots using the Governmentwide commercial purchase card procedures.</w:t>
       </w:r>
     </w:p>
@@ -12020,27 +11269,15 @@
         <w:pStyle w:val="List1"/>
       </w:pPr>
       <w:r>
-        <w:rPr>
-          <w:rFonts w:cs="Times New Roman"/>
-        </w:rPr>
         <w:t>(a)</w:t>
       </w:r>
       <w:r>
-        <w:rPr>
-          <w:rFonts w:cs="Times New Roman"/>
-        </w:rPr>
         <w:t xml:space="preserve">  Personnel in the 1101 job classification series </w:t>
       </w:r>
       <w:r>
-        <w:rPr>
-          <w:rFonts w:cs="Times New Roman"/>
-        </w:rPr>
         <w:t>will</w:t>
       </w:r>
       <w:r>
-        <w:rPr>
-          <w:rFonts w:cs="Times New Roman"/>
-        </w:rPr>
         <w:t xml:space="preserve"> not be appointed or serve as contracting officers.  This requirement is not subject to an individual or class waiver.</w:t>
       </w:r>
     </w:p>
@@ -12049,27 +11286,15 @@
         <w:pStyle w:val="List1"/>
       </w:pPr>
       <w:r>
-        <w:rPr>
-          <w:rFonts w:cs="Times New Roman"/>
-        </w:rPr>
         <w:t>(b)</w:t>
       </w:r>
       <w:r>
-        <w:rPr>
-          <w:rFonts w:cs="Times New Roman"/>
-        </w:rPr>
         <w:t xml:space="preserve">  Commanders and others having administrative supervision over contracting officers must bear in mind that actions exceeding the authority of a contracting officer are not binding on the Government.  Therefore, they </w:t>
       </w:r>
       <w:r>
-        <w:rPr>
-          <w:rFonts w:cs="Times New Roman"/>
-        </w:rPr>
         <w:t>will</w:t>
       </w:r>
       <w:r>
-        <w:rPr>
-          <w:rFonts w:cs="Times New Roman"/>
-        </w:rPr>
         <w:t xml:space="preserve"> not direct, or otherwise exert influence, upon contracting officers to take such actions.</w:t>
       </w:r>
     </w:p>
@@ -12102,27 +11327,15 @@
         <w:pStyle w:val="List1"/>
       </w:pPr>
       <w:r>
-        <w:rPr>
-          <w:rFonts w:cs="Times New Roman"/>
-        </w:rPr>
         <w:t>(a)</w:t>
       </w:r>
       <w:r>
-        <w:rPr>
-          <w:rFonts w:cs="Times New Roman"/>
-        </w:rPr>
         <w:t xml:space="preserve">  Office of the Deputy Assistant Secretary of the Army (Procurement), </w:t>
       </w:r>
       <w:r>
-        <w:rPr>
-          <w:rFonts w:cs="Times New Roman"/>
-        </w:rPr>
         <w:t>Procurement Support Pillar</w:t>
       </w:r>
       <w:r>
-        <w:rPr>
-          <w:rFonts w:cs="Times New Roman"/>
-        </w:rPr>
         <w:t>, manages the Procurement Management Review (PMR) Program to perform oversight of Army contracting activities in accordance with Appendix CC.</w:t>
       </w:r>
     </w:p>
@@ -12131,63 +11344,33 @@
         <w:pStyle w:val="List1"/>
       </w:pPr>
       <w:r>
-        <w:rPr>
-          <w:rFonts w:cs="Times New Roman"/>
-        </w:rPr>
         <w:t>(b)</w:t>
       </w:r>
       <w:r>
-        <w:rPr>
-          <w:rFonts w:cs="Times New Roman"/>
-        </w:rPr>
         <w:t xml:space="preserve">  Once every 36 months, all HCAs will conduct </w:t>
       </w:r>
       <w:r>
-        <w:rPr>
-          <w:rFonts w:cs="Times New Roman"/>
-        </w:rPr>
         <w:t>PMRs for</w:t>
       </w:r>
       <w:r>
-        <w:rPr>
-          <w:rFonts w:cs="Times New Roman"/>
-        </w:rPr>
         <w:t xml:space="preserve"> each of their contracting </w:t>
       </w:r>
       <w:r>
-        <w:rPr>
-          <w:rFonts w:cs="Times New Roman"/>
-        </w:rPr>
         <w:t>offices</w:t>
       </w:r>
       <w:r>
-        <w:rPr>
-          <w:rFonts w:cs="Times New Roman"/>
-        </w:rPr>
         <w:t xml:space="preserve"> to ensure compliance with, at a minimum, laws, policies, regulations, directives, FAR, DFARS, </w:t>
       </w:r>
       <w:r>
-        <w:rPr>
-          <w:rFonts w:cs="Times New Roman"/>
-        </w:rPr>
         <w:t xml:space="preserve">AFARS </w:t>
       </w:r>
       <w:r>
-        <w:rPr>
-          <w:rFonts w:cs="Times New Roman"/>
-        </w:rPr>
         <w:t>and AFARS Appendix CC.  HCAs will furnish copies of review reports to the HQDA PMR Team Leader at the address at 5101.290(b)(2)</w:t>
       </w:r>
       <w:r>
-        <w:rPr>
-          <w:rFonts w:cs="Times New Roman"/>
-        </w:rPr>
         <w:t>(ii)(B)</w:t>
       </w:r>
       <w:r>
-        <w:rPr>
-          <w:rFonts w:cs="Times New Roman"/>
-        </w:rPr>
         <w:t xml:space="preserve"> within 60 days of completing a review.</w:t>
       </w:r>
     </w:p>
@@ -12298,14 +11481,12 @@
       </w:pPr>
       <w:r>
         <w:rPr>
-          <w:rFonts w:cs="Times New Roman"/>
           <w:color w:val="000000" w:themeColor="text1"/>
         </w:rPr>
         <w:t>(a)</w:t>
       </w:r>
       <w:r>
         <w:rPr>
-          <w:rFonts w:cs="Times New Roman"/>
           <w:color w:val="000000" w:themeColor="text1"/>
         </w:rPr>
         <w:t xml:space="preserve">  HCAs will ensure that only contracting officers selected and appointed in accordance with 5101.603 enter into contracts on behalf of the Army.</w:t>
@@ -12317,49 +11498,42 @@
       </w:pPr>
       <w:r>
         <w:rPr>
-          <w:rFonts w:cs="Times New Roman"/>
           <w:color w:val="000000" w:themeColor="text1"/>
         </w:rPr>
         <w:t>(b)</w:t>
       </w:r>
       <w:r>
         <w:rPr>
-          <w:rFonts w:cs="Times New Roman"/>
           <w:color w:val="000000" w:themeColor="text1"/>
         </w:rPr>
         <w:t xml:space="preserve">  HCAs will appoint a</w:t>
       </w:r>
       <w:r>
         <w:rPr>
-          <w:rFonts w:cs="Times New Roman"/>
           <w:color w:val="000000" w:themeColor="text1"/>
         </w:rPr>
         <w:t xml:space="preserve"> </w:t>
       </w:r>
       <w:r>
         <w:rPr>
-          <w:rFonts w:cs="Times New Roman"/>
           <w:color w:val="000000" w:themeColor="text1"/>
         </w:rPr>
         <w:t>SCO</w:t>
       </w:r>
       <w:r>
         <w:rPr>
-          <w:rFonts w:cs="Times New Roman"/>
           <w:color w:val="000000" w:themeColor="text1"/>
         </w:rPr>
         <w:t xml:space="preserve">.  When selecting the </w:t>
       </w:r>
       <w:r>
         <w:rPr>
-          <w:rFonts w:cs="Times New Roman"/>
           <w:color w:val="000000" w:themeColor="text1"/>
         </w:rPr>
         <w:t>SCO</w:t>
       </w:r>
       <w:r>
         <w:rPr>
-          <w:rFonts w:cs="Times New Roman"/>
           <w:color w:val="000000" w:themeColor="text1"/>
         </w:rPr>
         <w:t xml:space="preserve">, the </w:t>
@@ -12367,7 +11541,6 @@
       <w:smartTag w:uri="urn:schemas-microsoft-com:office:smarttags" w:element="stockticker">
         <w:r>
           <w:rPr>
-            <w:rFonts w:cs="Times New Roman"/>
             <w:color w:val="000000" w:themeColor="text1"/>
           </w:rPr>
           <w:t>HCA</w:t>
@@ -12375,7 +11548,6 @@
       </w:smartTag>
       <w:r>
         <w:rPr>
-          <w:rFonts w:cs="Times New Roman"/>
           <w:color w:val="000000" w:themeColor="text1"/>
         </w:rPr>
         <w:t xml:space="preserve"> must comply with the requirements of Department of Defense Instruction (DoDI) 5000.66 governing the selection of senior contracting officials.</w:t>
@@ -12453,42 +11625,36 @@
       </w:pPr>
       <w:r>
         <w:rPr>
-          <w:rFonts w:cs="Times New Roman"/>
           <w:color w:val="000000" w:themeColor="text1"/>
         </w:rPr>
         <w:t>(c)</w:t>
       </w:r>
       <w:r>
         <w:rPr>
-          <w:rFonts w:cs="Times New Roman"/>
           <w:color w:val="000000" w:themeColor="text1"/>
         </w:rPr>
         <w:t xml:space="preserve">  HCAs will </w:t>
       </w:r>
       <w:r>
         <w:rPr>
-          <w:rFonts w:cs="Times New Roman"/>
           <w:color w:val="000000" w:themeColor="text1"/>
         </w:rPr>
         <w:t>attend</w:t>
       </w:r>
       <w:r>
         <w:rPr>
-          <w:rFonts w:cs="Times New Roman"/>
           <w:color w:val="000000" w:themeColor="text1"/>
         </w:rPr>
         <w:t xml:space="preserve"> semi-annual training </w:t>
       </w:r>
       <w:r>
         <w:rPr>
-          <w:rFonts w:cs="Times New Roman"/>
           <w:color w:val="000000" w:themeColor="text1"/>
         </w:rPr>
         <w:t>facilitated</w:t>
       </w:r>
       <w:r>
         <w:rPr>
-          <w:rFonts w:cs="Times New Roman"/>
           <w:color w:val="000000" w:themeColor="text1"/>
         </w:rPr>
         <w:t xml:space="preserve"> by the Deputy Assistant Secretary of the Army (Procurement).  Attendance in person is required.</w:t>
@@ -12500,42 +11666,36 @@
       </w:pPr>
       <w:r>
         <w:rPr>
-          <w:rFonts w:cs="Times New Roman"/>
           <w:color w:val="000000" w:themeColor="text1"/>
         </w:rPr>
         <w:t>(d)</w:t>
       </w:r>
       <w:r>
         <w:rPr>
-          <w:rFonts w:cs="Times New Roman"/>
           <w:color w:val="000000" w:themeColor="text1"/>
         </w:rPr>
         <w:t xml:space="preserve"> HCAs responsible for major weap</w:t>
       </w:r>
       <w:r>
         <w:rPr>
-          <w:rFonts w:cs="Times New Roman"/>
           <w:color w:val="000000" w:themeColor="text1"/>
         </w:rPr>
         <w:t xml:space="preserve">on system procurements </w:t>
       </w:r>
       <w:r>
         <w:rPr>
-          <w:rFonts w:cs="Times New Roman"/>
           <w:color w:val="000000" w:themeColor="text1"/>
         </w:rPr>
         <w:t>will attend quarterly PEO/DASA</w:t>
       </w:r>
       <w:r>
         <w:rPr>
-          <w:rFonts w:cs="Times New Roman"/>
           <w:color w:val="000000" w:themeColor="text1"/>
         </w:rPr>
         <w:t>/HCA-SCO</w:t>
       </w:r>
       <w:r>
         <w:rPr>
-          <w:rFonts w:cs="Times New Roman"/>
           <w:color w:val="000000" w:themeColor="text1"/>
         </w:rPr>
         <w:t xml:space="preserve"> Summits facilitated by the Assistant Secretary of the Army (Acquisition, Logistics and Technology).</w:t>
@@ -13549,39 +12709,21 @@
         <w:pStyle w:val="List1"/>
       </w:pPr>
       <w:r>
-        <w:rPr>
-          <w:rFonts w:cs="Times New Roman"/>
-        </w:rPr>
         <w:t>(a)</w:t>
       </w:r>
       <w:r>
-        <w:rPr>
-          <w:rFonts w:cs="Times New Roman"/>
-        </w:rPr>
         <w:t xml:space="preserve">  Procedures governing grants</w:t>
       </w:r>
       <w:r>
-        <w:rPr>
-          <w:rFonts w:cs="Times New Roman"/>
-        </w:rPr>
         <w:t>,</w:t>
       </w:r>
       <w:r>
-        <w:rPr>
-          <w:rFonts w:cs="Times New Roman"/>
-        </w:rPr>
         <w:t xml:space="preserve"> cooperative agreements</w:t>
       </w:r>
       <w:r>
-        <w:rPr>
-          <w:rFonts w:cs="Times New Roman"/>
-        </w:rPr>
         <w:t>, and technology investment agreements</w:t>
       </w:r>
       <w:r>
-        <w:rPr>
-          <w:rFonts w:cs="Times New Roman"/>
-        </w:rPr>
         <w:t xml:space="preserve"> are set forth in the DoD Grant and Agreement Regulations (DoDGAR), currently codified at Chapter I, Subchapter C of Title 32, Code of Federal Regulations (CFR) and Chapter XI of Title 2, CFR (see Department of Defense Directive Number 3210.06).  In the absence of an Army supplement to the DoDGAR this AFARS subpart provides a record of the Army’s implementation of 32 CFR 21.425 – 21.435.</w:t>
       </w:r>
     </w:p>
@@ -13590,15 +12732,9 @@
         <w:pStyle w:val="List1"/>
       </w:pPr>
       <w:r>
-        <w:rPr>
-          <w:rFonts w:cs="Times New Roman"/>
-        </w:rPr>
         <w:t>(b)</w:t>
       </w:r>
       <w:r>
-        <w:rPr>
-          <w:rFonts w:cs="Times New Roman"/>
-        </w:rPr>
         <w:t xml:space="preserve"> Procedures governing Other Transaction Authority are set forth at 10 U.S.C. section 2371b and in the Other Transactions Guide for Prototype Projects, issued January 2017 by the Director for Defense Procurement and Acquisition Policy (DPAP).  In the absence of an Army supplement this subpart provides a record of the Army’s implementation of 10 U.S.C section 2371b and the DPAP guide.</w:t>
       </w:r>
     </w:p>
@@ -13607,105 +12743,54 @@
         <w:pStyle w:val="List1"/>
       </w:pPr>
       <w:r>
-        <w:rPr>
-          <w:rFonts w:cs="Times New Roman"/>
-        </w:rPr>
         <w:t>(b)</w:t>
       </w:r>
       <w:r>
-        <w:rPr>
-          <w:rFonts w:cs="Times New Roman"/>
-        </w:rPr>
         <w:t>(1)</w:t>
       </w:r>
       <w:r>
-        <w:rPr>
-          <w:rFonts w:cs="Times New Roman"/>
-        </w:rPr>
         <w:t xml:space="preserve">  Heads of contracting activities (HCAs) with grant and cooperative agreement responsibilities are authorized to make and administer grant and cooperative agreement awards in accordance with specific delegations of authority from the A</w:t>
       </w:r>
       <w:r>
-        <w:rPr>
-          <w:rFonts w:cs="Times New Roman"/>
-        </w:rPr>
         <w:t xml:space="preserve">ssistant </w:t>
       </w:r>
       <w:r>
-        <w:rPr>
-          <w:rFonts w:cs="Times New Roman"/>
-        </w:rPr>
         <w:t>S</w:t>
       </w:r>
       <w:r>
-        <w:rPr>
-          <w:rFonts w:cs="Times New Roman"/>
-        </w:rPr>
         <w:t xml:space="preserve">ecretary of the </w:t>
       </w:r>
       <w:r>
-        <w:rPr>
-          <w:rFonts w:cs="Times New Roman"/>
-        </w:rPr>
         <w:t>A</w:t>
       </w:r>
       <w:r>
-        <w:rPr>
-          <w:rFonts w:cs="Times New Roman"/>
-        </w:rPr>
         <w:t xml:space="preserve">rmy </w:t>
       </w:r>
       <w:r>
-        <w:rPr>
-          <w:rFonts w:cs="Times New Roman"/>
-        </w:rPr>
         <w:t>(A</w:t>
       </w:r>
       <w:r>
-        <w:rPr>
-          <w:rFonts w:cs="Times New Roman"/>
-        </w:rPr>
         <w:t xml:space="preserve">cquisition, </w:t>
       </w:r>
       <w:r>
-        <w:rPr>
-          <w:rFonts w:cs="Times New Roman"/>
-        </w:rPr>
         <w:t>L</w:t>
       </w:r>
       <w:r>
-        <w:rPr>
-          <w:rFonts w:cs="Times New Roman"/>
-        </w:rPr>
         <w:t xml:space="preserve">ogistics and </w:t>
       </w:r>
       <w:r>
-        <w:rPr>
-          <w:rFonts w:cs="Times New Roman"/>
-        </w:rPr>
         <w:t>T</w:t>
       </w:r>
       <w:r>
-        <w:rPr>
-          <w:rFonts w:cs="Times New Roman"/>
-        </w:rPr>
         <w:t>echnology</w:t>
       </w:r>
       <w:r>
-        <w:rPr>
-          <w:rFonts w:cs="Times New Roman"/>
-        </w:rPr>
         <w:t>)</w:t>
       </w:r>
       <w:r>
-        <w:rPr>
-          <w:rFonts w:cs="Times New Roman"/>
-        </w:rPr>
         <w:t xml:space="preserve"> (ASA(ALT))</w:t>
       </w:r>
       <w:r>
-        <w:rPr>
-          <w:rFonts w:cs="Times New Roman"/>
-        </w:rPr>
         <w:t xml:space="preserve"> and as otherwise authorized in 32 CFR 21.420(c).</w:t>
       </w:r>
     </w:p>
@@ -13731,15 +12816,9 @@
         <w:pStyle w:val="List1"/>
       </w:pPr>
       <w:r>
-        <w:rPr>
-          <w:rFonts w:cs="Times New Roman"/>
-        </w:rPr>
         <w:t>(c)</w:t>
       </w:r>
       <w:r>
-        <w:rPr>
-          <w:rFonts w:cs="Times New Roman"/>
-        </w:rPr>
         <w:t xml:space="preserve">  HCAs also are authorized to appoint grants officers and agreements officers and to broadly manage their contracting activity’s functions related to assistance instruments.</w:t>
       </w:r>
     </w:p>
@@ -13748,15 +12827,9 @@
         <w:pStyle w:val="List1"/>
       </w:pPr>
       <w:r>
-        <w:rPr>
-          <w:rFonts w:cs="Times New Roman"/>
-        </w:rPr>
         <w:t>(d)</w:t>
       </w:r>
       <w:r>
-        <w:rPr>
-          <w:rFonts w:cs="Times New Roman"/>
-        </w:rPr>
         <w:t xml:space="preserve">  HCAs are responsible for grant and cooperative agreement awards made by their contracting activity and shall supervise and establish and maintain internal policies and procedures for that activity’s awards.  </w:t>
       </w:r>
     </w:p>
@@ -13765,45 +12838,28 @@
         <w:pStyle w:val="List1"/>
       </w:pPr>
       <w:r>
-        <w:rPr>
-          <w:rFonts w:cs="Times New Roman"/>
-        </w:rPr>
         <w:t>(e)</w:t>
       </w:r>
       <w:r>
-        <w:rPr>
-          <w:rFonts w:cs="Times New Roman"/>
-        </w:rPr>
         <w:t xml:space="preserve"> </w:t>
       </w:r>
       <w:r>
-        <w:rPr>
-          <w:rFonts w:cs="Times New Roman"/>
-        </w:rPr>
         <w:t xml:space="preserve">HCAs shall </w:t>
       </w:r>
       <w:r>
         <w:rPr>
-          <w:rFonts w:cs="Times New Roman"/>
           <w:color w:val="000000"/>
         </w:rPr>
         <w:t xml:space="preserve">utilize the Virtual Contracting Enterprise (VCE) Warrant Tool to appoint, suspend, terminate and otherwise document and </w:t>
       </w:r>
       <w:r>
-        <w:rPr>
-          <w:rFonts w:cs="Times New Roman"/>
-        </w:rPr>
         <w:t xml:space="preserve">maintain </w:t>
       </w:r>
       <w:r>
-        <w:rPr>
-          <w:rFonts w:cs="Times New Roman"/>
-        </w:rPr>
         <w:t xml:space="preserve">a </w:t>
       </w:r>
       <w:r>
         <w:rPr>
-          <w:rFonts w:cs="Times New Roman"/>
           <w:color w:val="000000"/>
         </w:rPr>
         <w:t>complete file for each grants and agreements officer.  The file will include documentation of qualifications and the continuation of professional proficiency.  The appointing official will update the files in the VCE Warrant Tool upon any change in the grants and agreements officer’s authority, and will review the files no less than biennially to ensure compliance with statutes and regulations.</w:t>
@@ -15496,7 +14552,7 @@
   <w:style w:type="paragraph" w:default="1" w:styleId="Normal">
     <w:name w:val="Normal"/>
     <w:qFormat/>
-    <w:rsid w:val="00FA3026"/>
+    <w:rsid w:val="00336A3C"/>
     <w:pPr>
       <w:spacing w:after="160" w:line="259" w:lineRule="auto"/>
     </w:pPr>
@@ -15512,7 +14568,7 @@
     <w:link w:val="Heading1Char"/>
     <w:uiPriority w:val="9"/>
     <w:qFormat/>
-    <w:rsid w:val="00FA3026"/>
+    <w:rsid w:val="00336A3C"/>
     <w:pPr>
       <w:keepNext/>
       <w:spacing w:before="240" w:after="60" w:line="240" w:lineRule="auto"/>
@@ -15533,7 +14589,7 @@
     <w:link w:val="Heading2Char"/>
     <w:unhideWhenUsed/>
     <w:qFormat/>
-    <w:rsid w:val="00FA3026"/>
+    <w:rsid w:val="00336A3C"/>
     <w:pPr>
       <w:keepNext/>
       <w:spacing w:before="240" w:after="60"/>
@@ -15551,7 +14607,7 @@
     <w:name w:val="heading 3"/>
     <w:link w:val="Heading3Char"/>
     <w:qFormat/>
-    <w:rsid w:val="00FA3026"/>
+    <w:rsid w:val="00336A3C"/>
     <w:pPr>
       <w:keepNext/>
       <w:spacing w:before="120" w:after="120"/>
@@ -15569,7 +14625,7 @@
     <w:next w:val="Normal"/>
     <w:link w:val="Heading4Char"/>
     <w:qFormat/>
-    <w:rsid w:val="00FA3026"/>
+    <w:rsid w:val="00336A3C"/>
     <w:pPr>
       <w:spacing w:after="0" w:line="240" w:lineRule="auto"/>
       <w:outlineLvl w:val="3"/>
@@ -15652,7 +14708,7 @@
     <w:uiPriority w:val="1"/>
     <w:semiHidden/>
     <w:unhideWhenUsed/>
-    <w:rsid w:val="00FA3026"/>
+    <w:rsid w:val="00336A3C"/>
   </w:style>
   <w:style w:type="table" w:default="1" w:styleId="TableNormal">
     <w:name w:val="Normal Table"/>
@@ -15674,7 +14730,7 @@
     <w:uiPriority w:val="99"/>
     <w:semiHidden/>
     <w:unhideWhenUsed/>
-    <w:rsid w:val="00FA3026"/>
+    <w:rsid w:val="00336A3C"/>
   </w:style>
   <w:style w:type="paragraph" w:customStyle="1" w:styleId="ind4">
     <w:name w:val="ind .4"/>
@@ -15971,7 +15027,7 @@
     <w:name w:val="footer"/>
     <w:basedOn w:val="Normal"/>
     <w:link w:val="FooterChar"/>
-    <w:rsid w:val="00FA3026"/>
+    <w:rsid w:val="00336A3C"/>
     <w:pPr>
       <w:tabs>
         <w:tab w:val="left" w:pos="1000"/>
@@ -16017,7 +15073,7 @@
   <w:style w:type="character" w:styleId="Hyperlink">
     <w:name w:val="Hyperlink"/>
     <w:uiPriority w:val="99"/>
-    <w:rsid w:val="00FA3026"/>
+    <w:rsid w:val="00336A3C"/>
     <w:rPr>
       <w:color w:val="0000FF"/>
       <w:u w:val="single"/>
@@ -16066,7 +15122,7 @@
     <w:basedOn w:val="Normal"/>
     <w:uiPriority w:val="99"/>
     <w:unhideWhenUsed/>
-    <w:rsid w:val="00FA3026"/>
+    <w:rsid w:val="00336A3C"/>
     <w:pPr>
       <w:ind w:left="360" w:hanging="360"/>
       <w:contextualSpacing/>
@@ -16074,7 +15130,7 @@
   </w:style>
   <w:style w:type="paragraph" w:styleId="List2">
     <w:name w:val="List 2"/>
-    <w:rsid w:val="00FA3026"/>
+    <w:rsid w:val="00336A3C"/>
     <w:pPr>
       <w:ind w:left="720" w:hanging="360"/>
       <w:contextualSpacing/>
@@ -16087,7 +15143,7 @@
   <w:style w:type="paragraph" w:styleId="List3">
     <w:name w:val="List 3"/>
     <w:link w:val="List3Char"/>
-    <w:rsid w:val="00FA3026"/>
+    <w:rsid w:val="00336A3C"/>
     <w:pPr>
       <w:ind w:left="1080" w:hanging="360"/>
       <w:contextualSpacing/>
@@ -16121,7 +15177,7 @@
     <w:name w:val="header"/>
     <w:basedOn w:val="Normal"/>
     <w:link w:val="HeaderChar"/>
-    <w:rsid w:val="00FA3026"/>
+    <w:rsid w:val="00336A3C"/>
     <w:pPr>
       <w:tabs>
         <w:tab w:val="left" w:pos="1000"/>
@@ -16216,7 +15272,7 @@
     <w:name w:val="Header Char"/>
     <w:basedOn w:val="DefaultParagraphFont"/>
     <w:link w:val="Header"/>
-    <w:rsid w:val="00FA3026"/>
+    <w:rsid w:val="00336A3C"/>
     <w:rPr>
       <w:b/>
       <w:sz w:val="24"/>
@@ -16238,7 +15294,7 @@
     <w:basedOn w:val="DefaultParagraphFont"/>
     <w:link w:val="Heading1"/>
     <w:uiPriority w:val="9"/>
-    <w:rsid w:val="00FA3026"/>
+    <w:rsid w:val="00336A3C"/>
     <w:rPr>
       <w:rFonts w:ascii="Century Schoolbook" w:eastAsiaTheme="majorEastAsia" w:hAnsi="Century Schoolbook" w:cstheme="majorBidi"/>
       <w:b/>
@@ -16379,7 +15435,7 @@
     <w:autoRedefine/>
     <w:uiPriority w:val="39"/>
     <w:unhideWhenUsed/>
-    <w:rsid w:val="00FA3026"/>
+    <w:rsid w:val="00336A3C"/>
     <w:pPr>
       <w:spacing w:after="100"/>
       <w:ind w:left="440"/>
@@ -16392,7 +15448,7 @@
     <w:autoRedefine/>
     <w:uiPriority w:val="39"/>
     <w:unhideWhenUsed/>
-    <w:rsid w:val="00FA3026"/>
+    <w:rsid w:val="00336A3C"/>
     <w:pPr>
       <w:spacing w:after="100"/>
       <w:ind w:left="660"/>
@@ -16402,7 +15458,7 @@
     <w:name w:val="List 4"/>
     <w:link w:val="List4Char"/>
     <w:unhideWhenUsed/>
-    <w:rsid w:val="00FA3026"/>
+    <w:rsid w:val="00336A3C"/>
     <w:pPr>
       <w:ind w:left="1440" w:hanging="360"/>
       <w:contextualSpacing/>
@@ -16430,13 +15486,21 @@
     <w:basedOn w:val="List"/>
     <w:link w:val="List1Char"/>
     <w:qFormat/>
-    <w:rsid w:val="00FA3026"/>
+    <w:rsid w:val="00336A3C"/>
+    <w:pPr>
+      <w:spacing w:line="240" w:lineRule="auto"/>
+      <w:contextualSpacing/>
+    </w:pPr>
+    <w:rPr>
+      <w:rFonts w:ascii="Century Schoolbook" w:hAnsi="Century Schoolbook" w:cs="Times New Roman"/>
+      <w:sz w:val="24"/>
+    </w:rPr>
   </w:style>
   <w:style w:type="character" w:customStyle="1" w:styleId="Heading4Char">
     <w:name w:val="Heading 4 Char"/>
     <w:basedOn w:val="DefaultParagraphFont"/>
     <w:link w:val="Heading4"/>
-    <w:rsid w:val="00FA3026"/>
+    <w:rsid w:val="00336A3C"/>
     <w:rPr>
       <w:rFonts w:ascii="Century Schoolbook" w:hAnsi="Century Schoolbook"/>
       <w:b/>
@@ -16449,9 +15513,9 @@
     <w:link w:val="List1"/>
     <w:rsid w:val="006567F8"/>
     <w:rPr>
-      <w:rFonts w:asciiTheme="minorHAnsi" w:eastAsiaTheme="minorHAnsi" w:hAnsiTheme="minorHAnsi" w:cstheme="minorBidi"/>
+      <w:rFonts w:ascii="Century Schoolbook" w:eastAsiaTheme="minorHAnsi" w:hAnsi="Century Schoolbook"/>
       <w:b w:val="0"/>
-      <w:sz w:val="22"/>
+      <w:sz w:val="24"/>
       <w:szCs w:val="22"/>
     </w:rPr>
   </w:style>
@@ -16558,7 +15622,7 @@
     <w:name w:val="List 4 Char"/>
     <w:basedOn w:val="DefaultParagraphFont"/>
     <w:link w:val="List4"/>
-    <w:rsid w:val="00FA3026"/>
+    <w:rsid w:val="00336A3C"/>
     <w:rPr>
       <w:rFonts w:ascii="Century Schoolbook" w:hAnsi="Century Schoolbook"/>
       <w:sz w:val="22"/>
@@ -16649,7 +15713,7 @@
     <w:name w:val="Heading 2 Char"/>
     <w:basedOn w:val="DefaultParagraphFont"/>
     <w:link w:val="Heading2"/>
-    <w:rsid w:val="00FA3026"/>
+    <w:rsid w:val="00336A3C"/>
     <w:rPr>
       <w:rFonts w:ascii="Century Schoolbook" w:eastAsiaTheme="majorEastAsia" w:hAnsi="Century Schoolbook" w:cstheme="majorBidi"/>
       <w:b/>
@@ -16661,7 +15725,7 @@
     <w:name w:val="Heading 3 Char"/>
     <w:basedOn w:val="DefaultParagraphFont"/>
     <w:link w:val="Heading3"/>
-    <w:rsid w:val="00FA3026"/>
+    <w:rsid w:val="00336A3C"/>
     <w:rPr>
       <w:rFonts w:ascii="Century Schoolbook" w:hAnsi="Century Schoolbook"/>
       <w:b/>
@@ -16675,7 +15739,7 @@
     <w:autoRedefine/>
     <w:uiPriority w:val="39"/>
     <w:unhideWhenUsed/>
-    <w:rsid w:val="00FA3026"/>
+    <w:rsid w:val="00336A3C"/>
     <w:pPr>
       <w:spacing w:after="100"/>
     </w:pPr>
@@ -16690,7 +15754,7 @@
     <w:autoRedefine/>
     <w:uiPriority w:val="39"/>
     <w:unhideWhenUsed/>
-    <w:rsid w:val="00FA3026"/>
+    <w:rsid w:val="00336A3C"/>
     <w:pPr>
       <w:spacing w:after="100"/>
       <w:ind w:left="220"/>
@@ -16704,7 +15768,7 @@
     <w:uiPriority w:val="39"/>
     <w:semiHidden/>
     <w:unhideWhenUsed/>
-    <w:rsid w:val="00FA3026"/>
+    <w:rsid w:val="00336A3C"/>
     <w:pPr>
       <w:spacing w:after="100"/>
       <w:ind w:left="880"/>
@@ -16718,7 +15782,7 @@
     <w:uiPriority w:val="39"/>
     <w:semiHidden/>
     <w:unhideWhenUsed/>
-    <w:rsid w:val="00FA3026"/>
+    <w:rsid w:val="00336A3C"/>
     <w:pPr>
       <w:spacing w:after="100"/>
       <w:ind w:left="1100"/>
@@ -16732,7 +15796,7 @@
     <w:uiPriority w:val="39"/>
     <w:semiHidden/>
     <w:unhideWhenUsed/>
-    <w:rsid w:val="00FA3026"/>
+    <w:rsid w:val="00336A3C"/>
     <w:pPr>
       <w:spacing w:after="100"/>
       <w:ind w:left="1320"/>
@@ -16746,7 +15810,7 @@
     <w:uiPriority w:val="39"/>
     <w:semiHidden/>
     <w:unhideWhenUsed/>
-    <w:rsid w:val="00FA3026"/>
+    <w:rsid w:val="00336A3C"/>
     <w:pPr>
       <w:spacing w:after="100"/>
       <w:ind w:left="1540"/>
@@ -16760,7 +15824,7 @@
     <w:uiPriority w:val="39"/>
     <w:semiHidden/>
     <w:unhideWhenUsed/>
-    <w:rsid w:val="00FA3026"/>
+    <w:rsid w:val="00336A3C"/>
     <w:pPr>
       <w:spacing w:after="100"/>
       <w:ind w:left="1760"/>
@@ -16770,7 +15834,7 @@
     <w:name w:val="Footer Char"/>
     <w:basedOn w:val="DefaultParagraphFont"/>
     <w:link w:val="Footer"/>
-    <w:rsid w:val="00FA3026"/>
+    <w:rsid w:val="00336A3C"/>
     <w:rPr>
       <w:b/>
       <w:sz w:val="24"/>
@@ -16780,7 +15844,7 @@
     <w:name w:val="List 3 Char"/>
     <w:basedOn w:val="DefaultParagraphFont"/>
     <w:link w:val="List3"/>
-    <w:rsid w:val="00FA3026"/>
+    <w:rsid w:val="00336A3C"/>
     <w:rPr>
       <w:rFonts w:ascii="Century Schoolbook" w:hAnsi="Century Schoolbook"/>
       <w:sz w:val="22"/>
@@ -17073,6 +16137,56 @@
 </file>
 
 <file path=customXml/item1.xml><?xml version="1.0" encoding="utf-8"?>
+<?mso-contentType ?>
+<spe:Receivers xmlns:spe="http://schemas.microsoft.com/sharepoint/events">
+  <Receiver>
+    <Name>Document ID Generator</Name>
+    <Synchronization>Synchronous</Synchronization>
+    <Type>10001</Type>
+    <SequenceNumber>1000</SequenceNumber>
+    <Url/>
+    <Assembly>Microsoft.Office.DocumentManagement, Version=15.0.0.0, Culture=neutral, PublicKeyToken=71e9bce111e9429c</Assembly>
+    <Class>Microsoft.Office.DocumentManagement.Internal.DocIdHandler</Class>
+    <Data/>
+    <Filter/>
+  </Receiver>
+  <Receiver>
+    <Name>Document ID Generator</Name>
+    <Synchronization>Synchronous</Synchronization>
+    <Type>10002</Type>
+    <SequenceNumber>1001</SequenceNumber>
+    <Url/>
+    <Assembly>Microsoft.Office.DocumentManagement, Version=15.0.0.0, Culture=neutral, PublicKeyToken=71e9bce111e9429c</Assembly>
+    <Class>Microsoft.Office.DocumentManagement.Internal.DocIdHandler</Class>
+    <Data/>
+    <Filter/>
+  </Receiver>
+  <Receiver>
+    <Name>Document ID Generator</Name>
+    <Synchronization>Synchronous</Synchronization>
+    <Type>10004</Type>
+    <SequenceNumber>1002</SequenceNumber>
+    <Url/>
+    <Assembly>Microsoft.Office.DocumentManagement, Version=15.0.0.0, Culture=neutral, PublicKeyToken=71e9bce111e9429c</Assembly>
+    <Class>Microsoft.Office.DocumentManagement.Internal.DocIdHandler</Class>
+    <Data/>
+    <Filter/>
+  </Receiver>
+  <Receiver>
+    <Name>Document ID Generator</Name>
+    <Synchronization>Synchronous</Synchronization>
+    <Type>10006</Type>
+    <SequenceNumber>1003</SequenceNumber>
+    <Url/>
+    <Assembly>Microsoft.Office.DocumentManagement, Version=15.0.0.0, Culture=neutral, PublicKeyToken=71e9bce111e9429c</Assembly>
+    <Class>Microsoft.Office.DocumentManagement.Internal.DocIdHandler</Class>
+    <Data/>
+    <Filter/>
+  </Receiver>
+</spe:Receivers>
+</file>
+
+<file path=customXml/item2.xml><?xml version="1.0" encoding="utf-8"?>
 <p:properties xmlns:p="http://schemas.microsoft.com/office/2006/metadata/properties" xmlns:xsi="http://www.w3.org/2001/XMLSchema-instance" xmlns:pc="http://schemas.microsoft.com/office/infopath/2007/PartnerControls">
   <documentManagement>
     <WebPartName xmlns="4d2834f2-6e62-48ef-822a-880d84868a39" xsi:nil="true"/>
@@ -17131,66 +16245,7 @@
 </p:properties>
 </file>
 
-<file path=customXml/item2.xml><?xml version="1.0" encoding="utf-8"?>
-<?mso-contentType ?>
-<spe:Receivers xmlns:spe="http://schemas.microsoft.com/sharepoint/events">
-  <Receiver>
-    <Name>Document ID Generator</Name>
-    <Synchronization>Synchronous</Synchronization>
-    <Type>10001</Type>
-    <SequenceNumber>1000</SequenceNumber>
-    <Url/>
-    <Assembly>Microsoft.Office.DocumentManagement, Version=15.0.0.0, Culture=neutral, PublicKeyToken=71e9bce111e9429c</Assembly>
-    <Class>Microsoft.Office.DocumentManagement.Internal.DocIdHandler</Class>
-    <Data/>
-    <Filter/>
-  </Receiver>
-  <Receiver>
-    <Name>Document ID Generator</Name>
-    <Synchronization>Synchronous</Synchronization>
-    <Type>10002</Type>
-    <SequenceNumber>1001</SequenceNumber>
-    <Url/>
-    <Assembly>Microsoft.Office.DocumentManagement, Version=15.0.0.0, Culture=neutral, PublicKeyToken=71e9bce111e9429c</Assembly>
-    <Class>Microsoft.Office.DocumentManagement.Internal.DocIdHandler</Class>
-    <Data/>
-    <Filter/>
-  </Receiver>
-  <Receiver>
-    <Name>Document ID Generator</Name>
-    <Synchronization>Synchronous</Synchronization>
-    <Type>10004</Type>
-    <SequenceNumber>1002</SequenceNumber>
-    <Url/>
-    <Assembly>Microsoft.Office.DocumentManagement, Version=15.0.0.0, Culture=neutral, PublicKeyToken=71e9bce111e9429c</Assembly>
-    <Class>Microsoft.Office.DocumentManagement.Internal.DocIdHandler</Class>
-    <Data/>
-    <Filter/>
-  </Receiver>
-  <Receiver>
-    <Name>Document ID Generator</Name>
-    <Synchronization>Synchronous</Synchronization>
-    <Type>10006</Type>
-    <SequenceNumber>1003</SequenceNumber>
-    <Url/>
-    <Assembly>Microsoft.Office.DocumentManagement, Version=15.0.0.0, Culture=neutral, PublicKeyToken=71e9bce111e9429c</Assembly>
-    <Class>Microsoft.Office.DocumentManagement.Internal.DocIdHandler</Class>
-    <Data/>
-    <Filter/>
-  </Receiver>
-</spe:Receivers>
-</file>
-
 <file path=customXml/item3.xml><?xml version="1.0" encoding="utf-8"?>
-<?mso-contentType ?>
-<FormTemplates xmlns="http://schemas.microsoft.com/sharepoint/v3/contenttype/forms">
-  <Display>DocumentLibraryForm</Display>
-  <Edit>DocumentLibraryForm</Edit>
-  <New>DocumentLibraryForm</New>
-</FormTemplates>
-</file>
-
-<file path=customXml/item4.xml><?xml version="1.0" encoding="utf-8"?>
 <ct:contentTypeSchema xmlns:ct="http://schemas.microsoft.com/office/2006/metadata/contentType" xmlns:ma="http://schemas.microsoft.com/office/2006/metadata/properties/metaAttributes" ct:_="" ma:_="" ma:contentTypeName="AFARS" ma:contentTypeID="0x0101005B30DBF8331A6E49B938A000A393551D00BF7CB0DACCB2794986B8E90A9FF96C63" ma:contentTypeVersion="23" ma:contentTypeDescription="Army Federal Acquisition Regulation Supplement" ma:contentTypeScope="" ma:versionID="86d6480d484284c9b3b4cc1a313a0202">
   <xsd:schema xmlns:xsd="http://www.w3.org/2001/XMLSchema" xmlns:xs="http://www.w3.org/2001/XMLSchema" xmlns:p="http://schemas.microsoft.com/office/2006/metadata/properties" xmlns:ns1="4d2834f2-6e62-48ef-822a-880d84868a39" targetNamespace="http://schemas.microsoft.com/office/2006/metadata/properties" ma:root="true" ma:fieldsID="4830b98530b6a38c7f266cc2d908e6a1" ns1:_="">
     <xsd:import namespace="4d2834f2-6e62-48ef-822a-880d84868a39"/>
@@ -17460,11 +16515,28 @@
 </ct:contentTypeSchema>
 </file>
 
+<file path=customXml/item4.xml><?xml version="1.0" encoding="utf-8"?>
+<?mso-contentType ?>
+<FormTemplates xmlns="http://schemas.microsoft.com/sharepoint/v3/contenttype/forms">
+  <Display>DocumentLibraryForm</Display>
+  <Edit>DocumentLibraryForm</Edit>
+  <New>DocumentLibraryForm</New>
+</FormTemplates>
+</file>
+
 <file path=customXml/item5.xml><?xml version="1.0" encoding="utf-8"?>
 <b:Sources xmlns:b="http://schemas.openxmlformats.org/officeDocument/2006/bibliography" xmlns="http://schemas.openxmlformats.org/officeDocument/2006/bibliography" SelectedStyle="\APA.XSL" StyleName="APA"/>
 </file>
 
 <file path=customXml/itemProps1.xml><?xml version="1.0" encoding="utf-8"?>
+<ds:datastoreItem xmlns:ds="http://schemas.openxmlformats.org/officeDocument/2006/customXml" ds:itemID="{3318F7C9-66B4-438A-B16B-5505BD27B41B}">
+  <ds:schemaRefs>
+    <ds:schemaRef ds:uri="http://schemas.microsoft.com/sharepoint/events"/>
+  </ds:schemaRefs>
+</ds:datastoreItem>
+</file>
+
+<file path=customXml/itemProps2.xml><?xml version="1.0" encoding="utf-8"?>
 <ds:datastoreItem xmlns:ds="http://schemas.openxmlformats.org/officeDocument/2006/customXml" ds:itemID="{743847F3-4083-41D0-B51E-E2934C9A28A0}">
   <ds:schemaRefs>
     <ds:schemaRef ds:uri="http://schemas.microsoft.com/office/2006/documentManagement/types"/>
@@ -17480,23 +16552,7 @@
 </ds:datastoreItem>
 </file>
 
-<file path=customXml/itemProps2.xml><?xml version="1.0" encoding="utf-8"?>
-<ds:datastoreItem xmlns:ds="http://schemas.openxmlformats.org/officeDocument/2006/customXml" ds:itemID="{3318F7C9-66B4-438A-B16B-5505BD27B41B}">
-  <ds:schemaRefs>
-    <ds:schemaRef ds:uri="http://schemas.microsoft.com/sharepoint/events"/>
-  </ds:schemaRefs>
-</ds:datastoreItem>
-</file>
-
 <file path=customXml/itemProps3.xml><?xml version="1.0" encoding="utf-8"?>
-<ds:datastoreItem xmlns:ds="http://schemas.openxmlformats.org/officeDocument/2006/customXml" ds:itemID="{8789C17C-2A9D-4965-AB78-83C66109D8A7}">
-  <ds:schemaRefs>
-    <ds:schemaRef ds:uri="http://schemas.microsoft.com/sharepoint/v3/contenttype/forms"/>
-  </ds:schemaRefs>
-</ds:datastoreItem>
-</file>
-
-<file path=customXml/itemProps4.xml><?xml version="1.0" encoding="utf-8"?>
 <ds:datastoreItem xmlns:ds="http://schemas.openxmlformats.org/officeDocument/2006/customXml" ds:itemID="{95DBD306-C03C-46A7-B7D3-3566FC50315A}">
   <ds:schemaRefs>
     <ds:schemaRef ds:uri="http://schemas.microsoft.com/office/2006/metadata/contentType"/>
@@ -17514,8 +16570,16 @@
 </ds:datastoreItem>
 </file>
 
+<file path=customXml/itemProps4.xml><?xml version="1.0" encoding="utf-8"?>
+<ds:datastoreItem xmlns:ds="http://schemas.openxmlformats.org/officeDocument/2006/customXml" ds:itemID="{8789C17C-2A9D-4965-AB78-83C66109D8A7}">
+  <ds:schemaRefs>
+    <ds:schemaRef ds:uri="http://schemas.microsoft.com/sharepoint/v3/contenttype/forms"/>
+  </ds:schemaRefs>
+</ds:datastoreItem>
+</file>
+
 <file path=customXml/itemProps5.xml><?xml version="1.0" encoding="utf-8"?>
-<ds:datastoreItem xmlns:ds="http://schemas.openxmlformats.org/officeDocument/2006/customXml" ds:itemID="{8414BDB5-3C75-40D8-8CBB-E1099F74B7D8}">
+<ds:datastoreItem xmlns:ds="http://schemas.openxmlformats.org/officeDocument/2006/customXml" ds:itemID="{B475B745-D58F-4DEE-8C14-671F0CAD268F}">
   <ds:schemaRefs>
     <ds:schemaRef ds:uri="http://schemas.openxmlformats.org/officeDocument/2006/bibliography"/>
   </ds:schemaRefs>

</xml_diff>

<commit_message>
fixed all list and new tag associations
</commit_message>
<xml_diff>
--- a/AFARS/DEVELOPMENT/5101_28_04.docx
+++ b/AFARS/DEVELOPMENT/5101_28_04.docx
@@ -2081,24 +2081,18 @@
         <w:rPr>
           <w:szCs w:val="24"/>
         </w:rPr>
-        <w:t xml:space="preserve">.  The same </w:t>
-      </w:r>
+        <w:t>.  The same members should participate in both the SRB and the CRB in order to ensure consistency.</w:t>
+      </w:r>
+    </w:p>
+    <w:p>
+      <w:pPr>
+        <w:pStyle w:val="List3"/>
+      </w:pPr>
       <w:r>
         <w:rPr>
           <w:szCs w:val="24"/>
         </w:rPr>
         <w:lastRenderedPageBreak/>
-        <w:t>members should participate in both the SRB and the CRB in order to ensure consistency.</w:t>
-      </w:r>
-    </w:p>
-    <w:p>
-      <w:pPr>
-        <w:pStyle w:val="List3"/>
-      </w:pPr>
-      <w:r>
-        <w:rPr>
-          <w:szCs w:val="24"/>
-        </w:rPr>
         <w:t>(ii)</w:t>
       </w:r>
       <w:r>
@@ -3592,6 +3586,7 @@
           <w:sz w:val="24"/>
           <w:szCs w:val="24"/>
         </w:rPr>
+        <w:lastRenderedPageBreak/>
         <w:t>The e</w:t>
       </w:r>
       <w:r>
@@ -4273,6 +4268,7 @@
           <w:sz w:val="24"/>
           <w:szCs w:val="24"/>
         </w:rPr>
+        <w:lastRenderedPageBreak/>
         <w:t>Chief, Procurement Fraud Branch</w:t>
       </w:r>
     </w:p>
@@ -4752,25 +4748,25 @@
           <w:sz w:val="24"/>
           <w:szCs w:val="24"/>
         </w:rPr>
+        <w:t>441 G Street, N.W.</w:t>
+      </w:r>
+    </w:p>
+    <w:p>
+      <w:pPr>
+        <w:spacing w:after="240"/>
+        <w:rPr>
+          <w:rFonts w:ascii="Times New Roman" w:hAnsi="Times New Roman" w:cs="Times New Roman"/>
+          <w:sz w:val="24"/>
+          <w:szCs w:val="24"/>
+        </w:rPr>
+      </w:pPr>
+      <w:r>
+        <w:rPr>
+          <w:rFonts w:ascii="Times New Roman" w:hAnsi="Times New Roman" w:cs="Times New Roman"/>
+          <w:sz w:val="24"/>
+          <w:szCs w:val="24"/>
+        </w:rPr>
         <w:lastRenderedPageBreak/>
-        <w:t>441 G Street, N.W.</w:t>
-      </w:r>
-    </w:p>
-    <w:p>
-      <w:pPr>
-        <w:spacing w:after="240"/>
-        <w:rPr>
-          <w:rFonts w:ascii="Times New Roman" w:hAnsi="Times New Roman" w:cs="Times New Roman"/>
-          <w:sz w:val="24"/>
-          <w:szCs w:val="24"/>
-        </w:rPr>
-      </w:pPr>
-      <w:r>
-        <w:rPr>
-          <w:rFonts w:ascii="Times New Roman" w:hAnsi="Times New Roman" w:cs="Times New Roman"/>
-          <w:sz w:val="24"/>
-          <w:szCs w:val="24"/>
-        </w:rPr>
         <w:t>Washington, DC  20314-1000</w:t>
       </w:r>
       <w:r>
@@ -14552,7 +14548,7 @@
   <w:style w:type="paragraph" w:default="1" w:styleId="Normal">
     <w:name w:val="Normal"/>
     <w:qFormat/>
-    <w:rsid w:val="00336A3C"/>
+    <w:rsid w:val="00F055BD"/>
     <w:pPr>
       <w:spacing w:after="160" w:line="259" w:lineRule="auto"/>
     </w:pPr>
@@ -14568,7 +14564,7 @@
     <w:link w:val="Heading1Char"/>
     <w:uiPriority w:val="9"/>
     <w:qFormat/>
-    <w:rsid w:val="00336A3C"/>
+    <w:rsid w:val="00F055BD"/>
     <w:pPr>
       <w:keepNext/>
       <w:spacing w:before="240" w:after="60" w:line="240" w:lineRule="auto"/>
@@ -14589,7 +14585,7 @@
     <w:link w:val="Heading2Char"/>
     <w:unhideWhenUsed/>
     <w:qFormat/>
-    <w:rsid w:val="00336A3C"/>
+    <w:rsid w:val="00F055BD"/>
     <w:pPr>
       <w:keepNext/>
       <w:spacing w:before="240" w:after="60"/>
@@ -14607,7 +14603,7 @@
     <w:name w:val="heading 3"/>
     <w:link w:val="Heading3Char"/>
     <w:qFormat/>
-    <w:rsid w:val="00336A3C"/>
+    <w:rsid w:val="00F055BD"/>
     <w:pPr>
       <w:keepNext/>
       <w:spacing w:before="120" w:after="120"/>
@@ -14625,7 +14621,7 @@
     <w:next w:val="Normal"/>
     <w:link w:val="Heading4Char"/>
     <w:qFormat/>
-    <w:rsid w:val="00336A3C"/>
+    <w:rsid w:val="00F055BD"/>
     <w:pPr>
       <w:spacing w:after="0" w:line="240" w:lineRule="auto"/>
       <w:outlineLvl w:val="3"/>
@@ -14708,7 +14704,7 @@
     <w:uiPriority w:val="1"/>
     <w:semiHidden/>
     <w:unhideWhenUsed/>
-    <w:rsid w:val="00336A3C"/>
+    <w:rsid w:val="00F055BD"/>
   </w:style>
   <w:style w:type="table" w:default="1" w:styleId="TableNormal">
     <w:name w:val="Normal Table"/>
@@ -14730,7 +14726,7 @@
     <w:uiPriority w:val="99"/>
     <w:semiHidden/>
     <w:unhideWhenUsed/>
-    <w:rsid w:val="00336A3C"/>
+    <w:rsid w:val="00F055BD"/>
   </w:style>
   <w:style w:type="paragraph" w:customStyle="1" w:styleId="ind4">
     <w:name w:val="ind .4"/>
@@ -15027,7 +15023,7 @@
     <w:name w:val="footer"/>
     <w:basedOn w:val="Normal"/>
     <w:link w:val="FooterChar"/>
-    <w:rsid w:val="00336A3C"/>
+    <w:rsid w:val="00F055BD"/>
     <w:pPr>
       <w:tabs>
         <w:tab w:val="left" w:pos="1000"/>
@@ -15073,7 +15069,7 @@
   <w:style w:type="character" w:styleId="Hyperlink">
     <w:name w:val="Hyperlink"/>
     <w:uiPriority w:val="99"/>
-    <w:rsid w:val="00336A3C"/>
+    <w:rsid w:val="00F055BD"/>
     <w:rPr>
       <w:color w:val="0000FF"/>
       <w:u w:val="single"/>
@@ -15122,7 +15118,7 @@
     <w:basedOn w:val="Normal"/>
     <w:uiPriority w:val="99"/>
     <w:unhideWhenUsed/>
-    <w:rsid w:val="00336A3C"/>
+    <w:rsid w:val="00F055BD"/>
     <w:pPr>
       <w:ind w:left="360" w:hanging="360"/>
       <w:contextualSpacing/>
@@ -15130,7 +15126,7 @@
   </w:style>
   <w:style w:type="paragraph" w:styleId="List2">
     <w:name w:val="List 2"/>
-    <w:rsid w:val="00336A3C"/>
+    <w:rsid w:val="00F055BD"/>
     <w:pPr>
       <w:ind w:left="720" w:hanging="360"/>
       <w:contextualSpacing/>
@@ -15143,7 +15139,7 @@
   <w:style w:type="paragraph" w:styleId="List3">
     <w:name w:val="List 3"/>
     <w:link w:val="List3Char"/>
-    <w:rsid w:val="00336A3C"/>
+    <w:rsid w:val="00F055BD"/>
     <w:pPr>
       <w:ind w:left="1080" w:hanging="360"/>
       <w:contextualSpacing/>
@@ -15177,7 +15173,7 @@
     <w:name w:val="header"/>
     <w:basedOn w:val="Normal"/>
     <w:link w:val="HeaderChar"/>
-    <w:rsid w:val="00336A3C"/>
+    <w:rsid w:val="00F055BD"/>
     <w:pPr>
       <w:tabs>
         <w:tab w:val="left" w:pos="1000"/>
@@ -15272,7 +15268,7 @@
     <w:name w:val="Header Char"/>
     <w:basedOn w:val="DefaultParagraphFont"/>
     <w:link w:val="Header"/>
-    <w:rsid w:val="00336A3C"/>
+    <w:rsid w:val="00F055BD"/>
     <w:rPr>
       <w:b/>
       <w:sz w:val="24"/>
@@ -15294,7 +15290,7 @@
     <w:basedOn w:val="DefaultParagraphFont"/>
     <w:link w:val="Heading1"/>
     <w:uiPriority w:val="9"/>
-    <w:rsid w:val="00336A3C"/>
+    <w:rsid w:val="00F055BD"/>
     <w:rPr>
       <w:rFonts w:ascii="Century Schoolbook" w:eastAsiaTheme="majorEastAsia" w:hAnsi="Century Schoolbook" w:cstheme="majorBidi"/>
       <w:b/>
@@ -15435,7 +15431,7 @@
     <w:autoRedefine/>
     <w:uiPriority w:val="39"/>
     <w:unhideWhenUsed/>
-    <w:rsid w:val="00336A3C"/>
+    <w:rsid w:val="00F055BD"/>
     <w:pPr>
       <w:spacing w:after="100"/>
       <w:ind w:left="440"/>
@@ -15448,7 +15444,7 @@
     <w:autoRedefine/>
     <w:uiPriority w:val="39"/>
     <w:unhideWhenUsed/>
-    <w:rsid w:val="00336A3C"/>
+    <w:rsid w:val="00F055BD"/>
     <w:pPr>
       <w:spacing w:after="100"/>
       <w:ind w:left="660"/>
@@ -15458,7 +15454,7 @@
     <w:name w:val="List 4"/>
     <w:link w:val="List4Char"/>
     <w:unhideWhenUsed/>
-    <w:rsid w:val="00336A3C"/>
+    <w:rsid w:val="00F055BD"/>
     <w:pPr>
       <w:ind w:left="1440" w:hanging="360"/>
       <w:contextualSpacing/>
@@ -15486,21 +15482,13 @@
     <w:basedOn w:val="List"/>
     <w:link w:val="List1Char"/>
     <w:qFormat/>
-    <w:rsid w:val="00336A3C"/>
-    <w:pPr>
-      <w:spacing w:line="240" w:lineRule="auto"/>
-      <w:contextualSpacing/>
-    </w:pPr>
-    <w:rPr>
-      <w:rFonts w:ascii="Century Schoolbook" w:hAnsi="Century Schoolbook" w:cs="Times New Roman"/>
-      <w:sz w:val="24"/>
-    </w:rPr>
+    <w:rsid w:val="00F055BD"/>
   </w:style>
   <w:style w:type="character" w:customStyle="1" w:styleId="Heading4Char">
     <w:name w:val="Heading 4 Char"/>
     <w:basedOn w:val="DefaultParagraphFont"/>
     <w:link w:val="Heading4"/>
-    <w:rsid w:val="00336A3C"/>
+    <w:rsid w:val="00F055BD"/>
     <w:rPr>
       <w:rFonts w:ascii="Century Schoolbook" w:hAnsi="Century Schoolbook"/>
       <w:b/>
@@ -15513,25 +15501,23 @@
     <w:link w:val="List1"/>
     <w:rsid w:val="006567F8"/>
     <w:rPr>
-      <w:rFonts w:ascii="Century Schoolbook" w:eastAsiaTheme="minorHAnsi" w:hAnsi="Century Schoolbook"/>
+      <w:rFonts w:asciiTheme="minorHAnsi" w:eastAsiaTheme="minorHAnsi" w:hAnsiTheme="minorHAnsi" w:cstheme="minorBidi"/>
       <w:b w:val="0"/>
-      <w:sz w:val="24"/>
+      <w:sz w:val="22"/>
       <w:szCs w:val="22"/>
     </w:rPr>
   </w:style>
   <w:style w:type="paragraph" w:customStyle="1" w:styleId="List6">
     <w:name w:val="List 6"/>
-    <w:basedOn w:val="Heading4"/>
     <w:link w:val="List6Char"/>
     <w:rsid w:val="006567F8"/>
     <w:pPr>
-      <w:spacing w:line="259" w:lineRule="auto"/>
+      <w:spacing w:after="200" w:line="259" w:lineRule="auto"/>
       <w:ind w:firstLine="2160"/>
-      <w:contextualSpacing/>
-      <w:outlineLvl w:val="9"/>
     </w:pPr>
     <w:rPr>
-      <w:b w:val="0"/>
+      <w:rFonts w:ascii="Century Schoolbook" w:hAnsi="Century Schoolbook"/>
+      <w:sz w:val="24"/>
     </w:rPr>
   </w:style>
   <w:style w:type="character" w:customStyle="1" w:styleId="List6Char">
@@ -15540,25 +15526,24 @@
     <w:link w:val="List6"/>
     <w:rsid w:val="006567F8"/>
     <w:rPr>
-      <w:rFonts w:ascii="Century Schoolbook" w:eastAsiaTheme="minorHAnsi" w:hAnsi="Century Schoolbook" w:cstheme="minorBidi"/>
+      <w:rFonts w:ascii="Century Schoolbook" w:hAnsi="Century Schoolbook"/>
       <w:b w:val="0"/>
       <w:sz w:val="24"/>
-      <w:szCs w:val="24"/>
     </w:rPr>
   </w:style>
   <w:style w:type="paragraph" w:customStyle="1" w:styleId="List7">
     <w:name w:val="List 7"/>
-    <w:basedOn w:val="Heading4"/>
     <w:link w:val="List7Char"/>
     <w:rsid w:val="006567F8"/>
     <w:pPr>
       <w:spacing w:after="160" w:line="259" w:lineRule="auto"/>
       <w:ind w:firstLine="3240"/>
       <w:contextualSpacing/>
-      <w:outlineLvl w:val="9"/>
     </w:pPr>
     <w:rPr>
-      <w:b w:val="0"/>
+      <w:rFonts w:ascii="Century Schoolbook" w:hAnsi="Century Schoolbook"/>
+      <w:b/>
+      <w:sz w:val="24"/>
     </w:rPr>
   </w:style>
   <w:style w:type="character" w:customStyle="1" w:styleId="List7Char">
@@ -15567,25 +15552,22 @@
     <w:link w:val="List7"/>
     <w:rsid w:val="006567F8"/>
     <w:rPr>
-      <w:rFonts w:ascii="Century Schoolbook" w:eastAsiaTheme="minorHAnsi" w:hAnsi="Century Schoolbook" w:cstheme="minorBidi"/>
-      <w:b w:val="0"/>
+      <w:rFonts w:ascii="Century Schoolbook" w:hAnsi="Century Schoolbook"/>
+      <w:b/>
       <w:sz w:val="24"/>
-      <w:szCs w:val="24"/>
     </w:rPr>
   </w:style>
   <w:style w:type="paragraph" w:customStyle="1" w:styleId="List8">
     <w:name w:val="List 8"/>
-    <w:basedOn w:val="Heading4"/>
     <w:link w:val="List8Char"/>
     <w:rsid w:val="006567F8"/>
     <w:pPr>
       <w:spacing w:after="160" w:line="259" w:lineRule="auto"/>
       <w:ind w:firstLine="3600"/>
-      <w:contextualSpacing/>
-      <w:outlineLvl w:val="9"/>
     </w:pPr>
     <w:rPr>
-      <w:b w:val="0"/>
+      <w:rFonts w:ascii="Century Schoolbook" w:hAnsi="Century Schoolbook"/>
+      <w:sz w:val="24"/>
     </w:rPr>
   </w:style>
   <w:style w:type="character" w:customStyle="1" w:styleId="List8Char">
@@ -15594,10 +15576,9 @@
     <w:link w:val="List8"/>
     <w:rsid w:val="006567F8"/>
     <w:rPr>
-      <w:rFonts w:ascii="Century Schoolbook" w:eastAsiaTheme="minorHAnsi" w:hAnsi="Century Schoolbook" w:cstheme="minorBidi"/>
+      <w:rFonts w:ascii="Century Schoolbook" w:hAnsi="Century Schoolbook"/>
       <w:b w:val="0"/>
       <w:sz w:val="24"/>
-      <w:szCs w:val="24"/>
     </w:rPr>
   </w:style>
   <w:style w:type="paragraph" w:customStyle="1" w:styleId="List1change">
@@ -15622,7 +15603,7 @@
     <w:name w:val="List 4 Char"/>
     <w:basedOn w:val="DefaultParagraphFont"/>
     <w:link w:val="List4"/>
-    <w:rsid w:val="00336A3C"/>
+    <w:rsid w:val="00F055BD"/>
     <w:rPr>
       <w:rFonts w:ascii="Century Schoolbook" w:hAnsi="Century Schoolbook"/>
       <w:sz w:val="22"/>
@@ -15713,7 +15694,7 @@
     <w:name w:val="Heading 2 Char"/>
     <w:basedOn w:val="DefaultParagraphFont"/>
     <w:link w:val="Heading2"/>
-    <w:rsid w:val="00336A3C"/>
+    <w:rsid w:val="00F055BD"/>
     <w:rPr>
       <w:rFonts w:ascii="Century Schoolbook" w:eastAsiaTheme="majorEastAsia" w:hAnsi="Century Schoolbook" w:cstheme="majorBidi"/>
       <w:b/>
@@ -15725,7 +15706,7 @@
     <w:name w:val="Heading 3 Char"/>
     <w:basedOn w:val="DefaultParagraphFont"/>
     <w:link w:val="Heading3"/>
-    <w:rsid w:val="00336A3C"/>
+    <w:rsid w:val="00F055BD"/>
     <w:rPr>
       <w:rFonts w:ascii="Century Schoolbook" w:hAnsi="Century Schoolbook"/>
       <w:b/>
@@ -15739,7 +15720,7 @@
     <w:autoRedefine/>
     <w:uiPriority w:val="39"/>
     <w:unhideWhenUsed/>
-    <w:rsid w:val="00336A3C"/>
+    <w:rsid w:val="00F055BD"/>
     <w:pPr>
       <w:spacing w:after="100"/>
     </w:pPr>
@@ -15754,7 +15735,7 @@
     <w:autoRedefine/>
     <w:uiPriority w:val="39"/>
     <w:unhideWhenUsed/>
-    <w:rsid w:val="00336A3C"/>
+    <w:rsid w:val="00F055BD"/>
     <w:pPr>
       <w:spacing w:after="100"/>
       <w:ind w:left="220"/>
@@ -15768,7 +15749,7 @@
     <w:uiPriority w:val="39"/>
     <w:semiHidden/>
     <w:unhideWhenUsed/>
-    <w:rsid w:val="00336A3C"/>
+    <w:rsid w:val="00F055BD"/>
     <w:pPr>
       <w:spacing w:after="100"/>
       <w:ind w:left="880"/>
@@ -15782,7 +15763,7 @@
     <w:uiPriority w:val="39"/>
     <w:semiHidden/>
     <w:unhideWhenUsed/>
-    <w:rsid w:val="00336A3C"/>
+    <w:rsid w:val="00F055BD"/>
     <w:pPr>
       <w:spacing w:after="100"/>
       <w:ind w:left="1100"/>
@@ -15796,7 +15777,7 @@
     <w:uiPriority w:val="39"/>
     <w:semiHidden/>
     <w:unhideWhenUsed/>
-    <w:rsid w:val="00336A3C"/>
+    <w:rsid w:val="00F055BD"/>
     <w:pPr>
       <w:spacing w:after="100"/>
       <w:ind w:left="1320"/>
@@ -15810,7 +15791,7 @@
     <w:uiPriority w:val="39"/>
     <w:semiHidden/>
     <w:unhideWhenUsed/>
-    <w:rsid w:val="00336A3C"/>
+    <w:rsid w:val="00F055BD"/>
     <w:pPr>
       <w:spacing w:after="100"/>
       <w:ind w:left="1540"/>
@@ -15824,7 +15805,7 @@
     <w:uiPriority w:val="39"/>
     <w:semiHidden/>
     <w:unhideWhenUsed/>
-    <w:rsid w:val="00336A3C"/>
+    <w:rsid w:val="00F055BD"/>
     <w:pPr>
       <w:spacing w:after="100"/>
       <w:ind w:left="1760"/>
@@ -15834,7 +15815,7 @@
     <w:name w:val="Footer Char"/>
     <w:basedOn w:val="DefaultParagraphFont"/>
     <w:link w:val="Footer"/>
-    <w:rsid w:val="00336A3C"/>
+    <w:rsid w:val="00F055BD"/>
     <w:rPr>
       <w:b/>
       <w:sz w:val="24"/>
@@ -15844,7 +15825,7 @@
     <w:name w:val="List 3 Char"/>
     <w:basedOn w:val="DefaultParagraphFont"/>
     <w:link w:val="List3"/>
-    <w:rsid w:val="00336A3C"/>
+    <w:rsid w:val="00F055BD"/>
     <w:rPr>
       <w:rFonts w:ascii="Century Schoolbook" w:hAnsi="Century Schoolbook"/>
       <w:sz w:val="22"/>
@@ -16138,114 +16119,14 @@
 
 <file path=customXml/item1.xml><?xml version="1.0" encoding="utf-8"?>
 <?mso-contentType ?>
-<spe:Receivers xmlns:spe="http://schemas.microsoft.com/sharepoint/events">
-  <Receiver>
-    <Name>Document ID Generator</Name>
-    <Synchronization>Synchronous</Synchronization>
-    <Type>10001</Type>
-    <SequenceNumber>1000</SequenceNumber>
-    <Url/>
-    <Assembly>Microsoft.Office.DocumentManagement, Version=15.0.0.0, Culture=neutral, PublicKeyToken=71e9bce111e9429c</Assembly>
-    <Class>Microsoft.Office.DocumentManagement.Internal.DocIdHandler</Class>
-    <Data/>
-    <Filter/>
-  </Receiver>
-  <Receiver>
-    <Name>Document ID Generator</Name>
-    <Synchronization>Synchronous</Synchronization>
-    <Type>10002</Type>
-    <SequenceNumber>1001</SequenceNumber>
-    <Url/>
-    <Assembly>Microsoft.Office.DocumentManagement, Version=15.0.0.0, Culture=neutral, PublicKeyToken=71e9bce111e9429c</Assembly>
-    <Class>Microsoft.Office.DocumentManagement.Internal.DocIdHandler</Class>
-    <Data/>
-    <Filter/>
-  </Receiver>
-  <Receiver>
-    <Name>Document ID Generator</Name>
-    <Synchronization>Synchronous</Synchronization>
-    <Type>10004</Type>
-    <SequenceNumber>1002</SequenceNumber>
-    <Url/>
-    <Assembly>Microsoft.Office.DocumentManagement, Version=15.0.0.0, Culture=neutral, PublicKeyToken=71e9bce111e9429c</Assembly>
-    <Class>Microsoft.Office.DocumentManagement.Internal.DocIdHandler</Class>
-    <Data/>
-    <Filter/>
-  </Receiver>
-  <Receiver>
-    <Name>Document ID Generator</Name>
-    <Synchronization>Synchronous</Synchronization>
-    <Type>10006</Type>
-    <SequenceNumber>1003</SequenceNumber>
-    <Url/>
-    <Assembly>Microsoft.Office.DocumentManagement, Version=15.0.0.0, Culture=neutral, PublicKeyToken=71e9bce111e9429c</Assembly>
-    <Class>Microsoft.Office.DocumentManagement.Internal.DocIdHandler</Class>
-    <Data/>
-    <Filter/>
-  </Receiver>
-</spe:Receivers>
+<FormTemplates xmlns="http://schemas.microsoft.com/sharepoint/v3/contenttype/forms">
+  <Display>DocumentLibraryForm</Display>
+  <Edit>DocumentLibraryForm</Edit>
+  <New>DocumentLibraryForm</New>
+</FormTemplates>
 </file>
 
 <file path=customXml/item2.xml><?xml version="1.0" encoding="utf-8"?>
-<p:properties xmlns:p="http://schemas.microsoft.com/office/2006/metadata/properties" xmlns:xsi="http://www.w3.org/2001/XMLSchema-instance" xmlns:pc="http://schemas.microsoft.com/office/infopath/2007/PartnerControls">
-  <documentManagement>
-    <WebPartName xmlns="4d2834f2-6e62-48ef-822a-880d84868a39" xsi:nil="true"/>
-    <gda6e4b5ce9b49d2aa48ca756ed1550e xmlns="4d2834f2-6e62-48ef-822a-880d84868a39">
-      <Terms xmlns="http://schemas.microsoft.com/office/infopath/2007/PartnerControls">
-        <TermInfo xmlns="http://schemas.microsoft.com/office/infopath/2007/PartnerControls">
-          <TermName xmlns="http://schemas.microsoft.com/office/infopath/2007/PartnerControls">Final</TermName>
-          <TermId xmlns="http://schemas.microsoft.com/office/infopath/2007/PartnerControls">260ff4ba-7e6d-4f69-b2f8-5d9b6aa5bf2e</TermId>
-        </TermInfo>
-      </Terms>
-    </gda6e4b5ce9b49d2aa48ca756ed1550e>
-    <Visibility xmlns="4d2834f2-6e62-48ef-822a-880d84868a39">Internal</Visibility>
-    <Related_x0020_Words_x002f_Description xmlns="4d2834f2-6e62-48ef-822a-880d84868a39">&lt;div class="ExternalClass505E6F6C45C74047B535D48C5052F01F"&gt;&lt;p&gt;add HCA/SCO mandatory training requirements to .592-.593 and AI recurring recertification requirement to .304-90.&lt;/p&gt;&lt;/div&gt;</Related_x0020_Words_x002f_Description>
-    <AFARSRevisionNo xmlns="4d2834f2-6e62-48ef-822a-880d84868a39">28.03</AFARSRevisionNo>
-    <Posted_x0020_By_x002f_Author xmlns="4d2834f2-6e62-48ef-822a-880d84868a39">
-      <UserInfo>
-        <DisplayName>Jordan, Amanda C Ms CIV USA ASA ALT</DisplayName>
-        <AccountId>168</AccountId>
-        <AccountType/>
-      </UserInfo>
-    </Posted_x0020_By_x002f_Author>
-    <Part xmlns="4d2834f2-6e62-48ef-822a-880d84868a39">5101</Part>
-    <k7fb65748f04451ebe52ab3a8ef4f06e xmlns="4d2834f2-6e62-48ef-822a-880d84868a39">
-      <Terms xmlns="http://schemas.microsoft.com/office/infopath/2007/PartnerControls"/>
-    </k7fb65748f04451ebe52ab3a8ef4f06e>
-    <TaxCatchAll xmlns="4d2834f2-6e62-48ef-822a-880d84868a39">
-      <Value>9</Value>
-      <Value>487</Value>
-      <Value>10</Value>
-      <Value>23</Value>
-      <Value>8</Value>
-    </TaxCatchAll>
-    <Subpart xmlns="4d2834f2-6e62-48ef-822a-880d84868a39" xsi:nil="true"/>
-    <k5f03eb0b8f145c593adfde1e5d76637 xmlns="4d2834f2-6e62-48ef-822a-880d84868a39">
-      <Terms xmlns="http://schemas.microsoft.com/office/infopath/2007/PartnerControls">
-        <TermInfo xmlns="http://schemas.microsoft.com/office/infopath/2007/PartnerControls">
-          <TermName xmlns="http://schemas.microsoft.com/office/infopath/2007/PartnerControls">Regulation</TermName>
-          <TermId xmlns="http://schemas.microsoft.com/office/infopath/2007/PartnerControls">1d7f43a6-f8bb-4223-9c6f-9b729e816bd9</TermId>
-        </TermInfo>
-      </Terms>
-    </k5f03eb0b8f145c593adfde1e5d76637>
-    <b32cdbbdcfbf448899278e680467c731 xmlns="4d2834f2-6e62-48ef-822a-880d84868a39">
-      <Terms xmlns="http://schemas.microsoft.com/office/infopath/2007/PartnerControls">
-        <TermInfo xmlns="http://schemas.microsoft.com/office/infopath/2007/PartnerControls">
-          <TermName xmlns="http://schemas.microsoft.com/office/infopath/2007/PartnerControls">DASA(P) Procurement Policy Pillar (SAAL-PP)</TermName>
-          <TermId xmlns="http://schemas.microsoft.com/office/infopath/2007/PartnerControls">baec6d0f-085c-46bf-a19f-61084e9a69d8</TermId>
-        </TermInfo>
-      </Terms>
-    </b32cdbbdcfbf448899278e680467c731>
-    <_dlc_DocId xmlns="4d2834f2-6e62-48ef-822a-880d84868a39">DASAP-90-669</_dlc_DocId>
-    <_dlc_DocIdUrl xmlns="4d2834f2-6e62-48ef-822a-880d84868a39">
-      <Url>https://spcs3.kc.army.mil/asaalt/ZPTeam/PPS/_layouts/15/DocIdRedir.aspx?ID=DASAP-90-669</Url>
-      <Description>DASAP-90-669</Description>
-    </_dlc_DocIdUrl>
-  </documentManagement>
-</p:properties>
-</file>
-
-<file path=customXml/item3.xml><?xml version="1.0" encoding="utf-8"?>
 <ct:contentTypeSchema xmlns:ct="http://schemas.microsoft.com/office/2006/metadata/contentType" xmlns:ma="http://schemas.microsoft.com/office/2006/metadata/properties/metaAttributes" ct:_="" ma:_="" ma:contentTypeName="AFARS" ma:contentTypeID="0x0101005B30DBF8331A6E49B938A000A393551D00BF7CB0DACCB2794986B8E90A9FF96C63" ma:contentTypeVersion="23" ma:contentTypeDescription="Army Federal Acquisition Regulation Supplement" ma:contentTypeScope="" ma:versionID="86d6480d484284c9b3b4cc1a313a0202">
   <xsd:schema xmlns:xsd="http://www.w3.org/2001/XMLSchema" xmlns:xs="http://www.w3.org/2001/XMLSchema" xmlns:p="http://schemas.microsoft.com/office/2006/metadata/properties" xmlns:ns1="4d2834f2-6e62-48ef-822a-880d84868a39" targetNamespace="http://schemas.microsoft.com/office/2006/metadata/properties" ma:root="true" ma:fieldsID="4830b98530b6a38c7f266cc2d908e6a1" ns1:_="">
     <xsd:import namespace="4d2834f2-6e62-48ef-822a-880d84868a39"/>
@@ -16515,13 +16396,113 @@
 </ct:contentTypeSchema>
 </file>
 
+<file path=customXml/item3.xml><?xml version="1.0" encoding="utf-8"?>
+<p:properties xmlns:p="http://schemas.microsoft.com/office/2006/metadata/properties" xmlns:xsi="http://www.w3.org/2001/XMLSchema-instance" xmlns:pc="http://schemas.microsoft.com/office/infopath/2007/PartnerControls">
+  <documentManagement>
+    <WebPartName xmlns="4d2834f2-6e62-48ef-822a-880d84868a39" xsi:nil="true"/>
+    <gda6e4b5ce9b49d2aa48ca756ed1550e xmlns="4d2834f2-6e62-48ef-822a-880d84868a39">
+      <Terms xmlns="http://schemas.microsoft.com/office/infopath/2007/PartnerControls">
+        <TermInfo xmlns="http://schemas.microsoft.com/office/infopath/2007/PartnerControls">
+          <TermName xmlns="http://schemas.microsoft.com/office/infopath/2007/PartnerControls">Final</TermName>
+          <TermId xmlns="http://schemas.microsoft.com/office/infopath/2007/PartnerControls">260ff4ba-7e6d-4f69-b2f8-5d9b6aa5bf2e</TermId>
+        </TermInfo>
+      </Terms>
+    </gda6e4b5ce9b49d2aa48ca756ed1550e>
+    <Visibility xmlns="4d2834f2-6e62-48ef-822a-880d84868a39">Internal</Visibility>
+    <Related_x0020_Words_x002f_Description xmlns="4d2834f2-6e62-48ef-822a-880d84868a39">&lt;div class="ExternalClass505E6F6C45C74047B535D48C5052F01F"&gt;&lt;p&gt;add HCA/SCO mandatory training requirements to .592-.593 and AI recurring recertification requirement to .304-90.&lt;/p&gt;&lt;/div&gt;</Related_x0020_Words_x002f_Description>
+    <AFARSRevisionNo xmlns="4d2834f2-6e62-48ef-822a-880d84868a39">28.03</AFARSRevisionNo>
+    <Posted_x0020_By_x002f_Author xmlns="4d2834f2-6e62-48ef-822a-880d84868a39">
+      <UserInfo>
+        <DisplayName>Jordan, Amanda C Ms CIV USA ASA ALT</DisplayName>
+        <AccountId>168</AccountId>
+        <AccountType/>
+      </UserInfo>
+    </Posted_x0020_By_x002f_Author>
+    <Part xmlns="4d2834f2-6e62-48ef-822a-880d84868a39">5101</Part>
+    <k7fb65748f04451ebe52ab3a8ef4f06e xmlns="4d2834f2-6e62-48ef-822a-880d84868a39">
+      <Terms xmlns="http://schemas.microsoft.com/office/infopath/2007/PartnerControls"/>
+    </k7fb65748f04451ebe52ab3a8ef4f06e>
+    <TaxCatchAll xmlns="4d2834f2-6e62-48ef-822a-880d84868a39">
+      <Value>9</Value>
+      <Value>487</Value>
+      <Value>10</Value>
+      <Value>23</Value>
+      <Value>8</Value>
+    </TaxCatchAll>
+    <Subpart xmlns="4d2834f2-6e62-48ef-822a-880d84868a39" xsi:nil="true"/>
+    <k5f03eb0b8f145c593adfde1e5d76637 xmlns="4d2834f2-6e62-48ef-822a-880d84868a39">
+      <Terms xmlns="http://schemas.microsoft.com/office/infopath/2007/PartnerControls">
+        <TermInfo xmlns="http://schemas.microsoft.com/office/infopath/2007/PartnerControls">
+          <TermName xmlns="http://schemas.microsoft.com/office/infopath/2007/PartnerControls">Regulation</TermName>
+          <TermId xmlns="http://schemas.microsoft.com/office/infopath/2007/PartnerControls">1d7f43a6-f8bb-4223-9c6f-9b729e816bd9</TermId>
+        </TermInfo>
+      </Terms>
+    </k5f03eb0b8f145c593adfde1e5d76637>
+    <b32cdbbdcfbf448899278e680467c731 xmlns="4d2834f2-6e62-48ef-822a-880d84868a39">
+      <Terms xmlns="http://schemas.microsoft.com/office/infopath/2007/PartnerControls">
+        <TermInfo xmlns="http://schemas.microsoft.com/office/infopath/2007/PartnerControls">
+          <TermName xmlns="http://schemas.microsoft.com/office/infopath/2007/PartnerControls">DASA(P) Procurement Policy Pillar (SAAL-PP)</TermName>
+          <TermId xmlns="http://schemas.microsoft.com/office/infopath/2007/PartnerControls">baec6d0f-085c-46bf-a19f-61084e9a69d8</TermId>
+        </TermInfo>
+      </Terms>
+    </b32cdbbdcfbf448899278e680467c731>
+    <_dlc_DocId xmlns="4d2834f2-6e62-48ef-822a-880d84868a39">DASAP-90-669</_dlc_DocId>
+    <_dlc_DocIdUrl xmlns="4d2834f2-6e62-48ef-822a-880d84868a39">
+      <Url>https://spcs3.kc.army.mil/asaalt/ZPTeam/PPS/_layouts/15/DocIdRedir.aspx?ID=DASAP-90-669</Url>
+      <Description>DASAP-90-669</Description>
+    </_dlc_DocIdUrl>
+  </documentManagement>
+</p:properties>
+</file>
+
 <file path=customXml/item4.xml><?xml version="1.0" encoding="utf-8"?>
 <?mso-contentType ?>
-<FormTemplates xmlns="http://schemas.microsoft.com/sharepoint/v3/contenttype/forms">
-  <Display>DocumentLibraryForm</Display>
-  <Edit>DocumentLibraryForm</Edit>
-  <New>DocumentLibraryForm</New>
-</FormTemplates>
+<spe:Receivers xmlns:spe="http://schemas.microsoft.com/sharepoint/events">
+  <Receiver>
+    <Name>Document ID Generator</Name>
+    <Synchronization>Synchronous</Synchronization>
+    <Type>10001</Type>
+    <SequenceNumber>1000</SequenceNumber>
+    <Url/>
+    <Assembly>Microsoft.Office.DocumentManagement, Version=15.0.0.0, Culture=neutral, PublicKeyToken=71e9bce111e9429c</Assembly>
+    <Class>Microsoft.Office.DocumentManagement.Internal.DocIdHandler</Class>
+    <Data/>
+    <Filter/>
+  </Receiver>
+  <Receiver>
+    <Name>Document ID Generator</Name>
+    <Synchronization>Synchronous</Synchronization>
+    <Type>10002</Type>
+    <SequenceNumber>1001</SequenceNumber>
+    <Url/>
+    <Assembly>Microsoft.Office.DocumentManagement, Version=15.0.0.0, Culture=neutral, PublicKeyToken=71e9bce111e9429c</Assembly>
+    <Class>Microsoft.Office.DocumentManagement.Internal.DocIdHandler</Class>
+    <Data/>
+    <Filter/>
+  </Receiver>
+  <Receiver>
+    <Name>Document ID Generator</Name>
+    <Synchronization>Synchronous</Synchronization>
+    <Type>10004</Type>
+    <SequenceNumber>1002</SequenceNumber>
+    <Url/>
+    <Assembly>Microsoft.Office.DocumentManagement, Version=15.0.0.0, Culture=neutral, PublicKeyToken=71e9bce111e9429c</Assembly>
+    <Class>Microsoft.Office.DocumentManagement.Internal.DocIdHandler</Class>
+    <Data/>
+    <Filter/>
+  </Receiver>
+  <Receiver>
+    <Name>Document ID Generator</Name>
+    <Synchronization>Synchronous</Synchronization>
+    <Type>10006</Type>
+    <SequenceNumber>1003</SequenceNumber>
+    <Url/>
+    <Assembly>Microsoft.Office.DocumentManagement, Version=15.0.0.0, Culture=neutral, PublicKeyToken=71e9bce111e9429c</Assembly>
+    <Class>Microsoft.Office.DocumentManagement.Internal.DocIdHandler</Class>
+    <Data/>
+    <Filter/>
+  </Receiver>
+</spe:Receivers>
 </file>
 
 <file path=customXml/item5.xml><?xml version="1.0" encoding="utf-8"?>
@@ -16529,30 +16510,14 @@
 </file>
 
 <file path=customXml/itemProps1.xml><?xml version="1.0" encoding="utf-8"?>
-<ds:datastoreItem xmlns:ds="http://schemas.openxmlformats.org/officeDocument/2006/customXml" ds:itemID="{3318F7C9-66B4-438A-B16B-5505BD27B41B}">
+<ds:datastoreItem xmlns:ds="http://schemas.openxmlformats.org/officeDocument/2006/customXml" ds:itemID="{8789C17C-2A9D-4965-AB78-83C66109D8A7}">
   <ds:schemaRefs>
-    <ds:schemaRef ds:uri="http://schemas.microsoft.com/sharepoint/events"/>
+    <ds:schemaRef ds:uri="http://schemas.microsoft.com/sharepoint/v3/contenttype/forms"/>
   </ds:schemaRefs>
 </ds:datastoreItem>
 </file>
 
 <file path=customXml/itemProps2.xml><?xml version="1.0" encoding="utf-8"?>
-<ds:datastoreItem xmlns:ds="http://schemas.openxmlformats.org/officeDocument/2006/customXml" ds:itemID="{743847F3-4083-41D0-B51E-E2934C9A28A0}">
-  <ds:schemaRefs>
-    <ds:schemaRef ds:uri="http://schemas.microsoft.com/office/2006/documentManagement/types"/>
-    <ds:schemaRef ds:uri="http://schemas.microsoft.com/office/infopath/2007/PartnerControls"/>
-    <ds:schemaRef ds:uri="http://purl.org/dc/elements/1.1/"/>
-    <ds:schemaRef ds:uri="http://schemas.microsoft.com/office/2006/metadata/properties"/>
-    <ds:schemaRef ds:uri="http://purl.org/dc/terms/"/>
-    <ds:schemaRef ds:uri="http://schemas.openxmlformats.org/package/2006/metadata/core-properties"/>
-    <ds:schemaRef ds:uri="4d2834f2-6e62-48ef-822a-880d84868a39"/>
-    <ds:schemaRef ds:uri="http://www.w3.org/XML/1998/namespace"/>
-    <ds:schemaRef ds:uri="http://purl.org/dc/dcmitype/"/>
-  </ds:schemaRefs>
-</ds:datastoreItem>
-</file>
-
-<file path=customXml/itemProps3.xml><?xml version="1.0" encoding="utf-8"?>
 <ds:datastoreItem xmlns:ds="http://schemas.openxmlformats.org/officeDocument/2006/customXml" ds:itemID="{95DBD306-C03C-46A7-B7D3-3566FC50315A}">
   <ds:schemaRefs>
     <ds:schemaRef ds:uri="http://schemas.microsoft.com/office/2006/metadata/contentType"/>
@@ -16570,16 +16535,32 @@
 </ds:datastoreItem>
 </file>
 
+<file path=customXml/itemProps3.xml><?xml version="1.0" encoding="utf-8"?>
+<ds:datastoreItem xmlns:ds="http://schemas.openxmlformats.org/officeDocument/2006/customXml" ds:itemID="{743847F3-4083-41D0-B51E-E2934C9A28A0}">
+  <ds:schemaRefs>
+    <ds:schemaRef ds:uri="http://schemas.microsoft.com/office/2006/documentManagement/types"/>
+    <ds:schemaRef ds:uri="http://schemas.microsoft.com/office/infopath/2007/PartnerControls"/>
+    <ds:schemaRef ds:uri="http://purl.org/dc/elements/1.1/"/>
+    <ds:schemaRef ds:uri="http://schemas.microsoft.com/office/2006/metadata/properties"/>
+    <ds:schemaRef ds:uri="http://purl.org/dc/terms/"/>
+    <ds:schemaRef ds:uri="http://schemas.openxmlformats.org/package/2006/metadata/core-properties"/>
+    <ds:schemaRef ds:uri="4d2834f2-6e62-48ef-822a-880d84868a39"/>
+    <ds:schemaRef ds:uri="http://www.w3.org/XML/1998/namespace"/>
+    <ds:schemaRef ds:uri="http://purl.org/dc/dcmitype/"/>
+  </ds:schemaRefs>
+</ds:datastoreItem>
+</file>
+
 <file path=customXml/itemProps4.xml><?xml version="1.0" encoding="utf-8"?>
-<ds:datastoreItem xmlns:ds="http://schemas.openxmlformats.org/officeDocument/2006/customXml" ds:itemID="{8789C17C-2A9D-4965-AB78-83C66109D8A7}">
+<ds:datastoreItem xmlns:ds="http://schemas.openxmlformats.org/officeDocument/2006/customXml" ds:itemID="{3318F7C9-66B4-438A-B16B-5505BD27B41B}">
   <ds:schemaRefs>
-    <ds:schemaRef ds:uri="http://schemas.microsoft.com/sharepoint/v3/contenttype/forms"/>
+    <ds:schemaRef ds:uri="http://schemas.microsoft.com/sharepoint/events"/>
   </ds:schemaRefs>
 </ds:datastoreItem>
 </file>
 
 <file path=customXml/itemProps5.xml><?xml version="1.0" encoding="utf-8"?>
-<ds:datastoreItem xmlns:ds="http://schemas.openxmlformats.org/officeDocument/2006/customXml" ds:itemID="{B475B745-D58F-4DEE-8C14-671F0CAD268F}">
+<ds:datastoreItem xmlns:ds="http://schemas.openxmlformats.org/officeDocument/2006/customXml" ds:itemID="{9F944694-ACA6-4C5E-B93C-CF0D006E91F8}">
   <ds:schemaRefs>
     <ds:schemaRef ds:uri="http://schemas.openxmlformats.org/officeDocument/2006/bibliography"/>
   </ds:schemaRefs>

</xml_diff>